<commit_message>
0.2.43 (work on docs)
</commit_message>
<xml_diff>
--- a/docs/manual_v0.2.docx
+++ b/docs/manual_v0.2.docx
@@ -84,7 +84,7 @@
         </w:rPr>
         <w:t xml:space="preserve">. It similar to </w:t>
       </w:r>
-      <w:hyperlink r:id="rId4" w:history="1">
+      <w:hyperlink r:id="rId5" w:history="1">
         <w:proofErr w:type="spellStart"/>
         <w:r>
           <w:rPr>
@@ -217,7 +217,7 @@
         </w:rPr>
         <w:t xml:space="preserve">You need to have installed </w:t>
       </w:r>
-      <w:hyperlink r:id="rId5" w:history="1">
+      <w:hyperlink r:id="rId6" w:history="1">
         <w:r>
           <w:rPr>
             <w:rStyle w:val="a3"/>
@@ -232,7 +232,7 @@
         </w:rPr>
         <w:t xml:space="preserve"> and </w:t>
       </w:r>
-      <w:hyperlink r:id="rId6" w:history="1">
+      <w:hyperlink r:id="rId7" w:history="1">
         <w:r>
           <w:rPr>
             <w:rStyle w:val="a3"/>
@@ -449,6 +449,9 @@
     <w:p>
       <w:pPr>
         <w:pStyle w:val="1"/>
+        <w:rPr>
+          <w:lang w:val="en-US"/>
+        </w:rPr>
       </w:pPr>
       <w:r>
         <w:rPr>
@@ -524,6 +527,136 @@
           <w:lang w:val="en-US"/>
         </w:rPr>
       </w:pPr>
+      <w:r>
+        <w:rPr>
+          <w:lang w:val="en-US"/>
+        </w:rPr>
+        <w:t xml:space="preserve">Project </w:t>
+      </w:r>
+      <w:r>
+        <w:rPr>
+          <w:lang w:val="en-US"/>
+        </w:rPr>
+        <w:t>comprises</w:t>
+      </w:r>
+      <w:r>
+        <w:rPr>
+          <w:lang w:val="en-US"/>
+        </w:rPr>
+        <w:t xml:space="preserve"> of next subprojects:</w:t>
+      </w:r>
+    </w:p>
+    <w:p>
+      <w:pPr>
+        <w:pStyle w:val="a4"/>
+        <w:numPr>
+          <w:ilvl w:val="0"/>
+          <w:numId w:val="1"/>
+        </w:numPr>
+        <w:rPr>
+          <w:lang w:val="en-US"/>
+        </w:rPr>
+      </w:pPr>
+      <w:r>
+        <w:rPr>
+          <w:lang w:val="en-US"/>
+        </w:rPr>
+        <w:t xml:space="preserve">Core </w:t>
+      </w:r>
+      <w:r>
+        <w:rPr>
+          <w:lang w:val="en-US"/>
+        </w:rPr>
+        <w:t>–</w:t>
+      </w:r>
+      <w:r>
+        <w:rPr>
+          <w:lang w:val="en-US"/>
+        </w:rPr>
+        <w:t xml:space="preserve"> </w:t>
+      </w:r>
+      <w:r>
+        <w:rPr>
+          <w:lang w:val="en-US"/>
+        </w:rPr>
+        <w:t xml:space="preserve">contains common and service definitions. </w:t>
+      </w:r>
+    </w:p>
+    <w:p>
+      <w:pPr>
+        <w:pStyle w:val="a4"/>
+        <w:numPr>
+          <w:ilvl w:val="0"/>
+          <w:numId w:val="1"/>
+        </w:numPr>
+        <w:rPr>
+          <w:lang w:val="en-US"/>
+        </w:rPr>
+      </w:pPr>
+      <w:r>
+        <w:rPr>
+          <w:lang w:val="en-US"/>
+        </w:rPr>
+        <w:t xml:space="preserve">Tools – set of tools, that </w:t>
+      </w:r>
+      <w:proofErr w:type="gramStart"/>
+      <w:r>
+        <w:rPr>
+          <w:lang w:val="en-US"/>
+        </w:rPr>
+        <w:t>may be used</w:t>
+      </w:r>
+      <w:proofErr w:type="gramEnd"/>
+      <w:r>
+        <w:rPr>
+          <w:lang w:val="en-US"/>
+        </w:rPr>
+        <w:t xml:space="preserve"> to compose sketch.</w:t>
+      </w:r>
+    </w:p>
+    <w:p>
+      <w:pPr>
+        <w:pStyle w:val="a4"/>
+        <w:numPr>
+          <w:ilvl w:val="0"/>
+          <w:numId w:val="1"/>
+        </w:numPr>
+        <w:rPr>
+          <w:lang w:val="en-US"/>
+        </w:rPr>
+      </w:pPr>
+      <w:r>
+        <w:rPr>
+          <w:lang w:val="en-US"/>
+        </w:rPr>
+        <w:t xml:space="preserve">Examples – contains a set of examples that demonstrate a using of the </w:t>
+      </w:r>
+      <w:proofErr w:type="spellStart"/>
+      <w:r>
+        <w:rPr>
+          <w:lang w:val="en-US"/>
+        </w:rPr>
+        <w:t>MathAct</w:t>
+      </w:r>
+      <w:proofErr w:type="spellEnd"/>
+      <w:r>
+        <w:rPr>
+          <w:lang w:val="en-US"/>
+        </w:rPr>
+        <w:t xml:space="preserve"> </w:t>
+      </w:r>
+      <w:r>
+        <w:rPr>
+          <w:lang w:val="en-US"/>
+        </w:rPr>
+        <w:t>toolset</w:t>
+      </w:r>
+      <w:r>
+        <w:rPr>
+          <w:lang w:val="en-US"/>
+        </w:rPr>
+        <w:t>.</w:t>
+      </w:r>
     </w:p>
     <w:p>
       <w:pPr>
@@ -771,7 +904,11 @@
       </w:r>
       <w:proofErr w:type="spellEnd"/>
       <w:r>
-        <w:t xml:space="preserve"> приложения. После старта приложения все </w:t>
+        <w:t xml:space="preserve"> </w:t>
+      </w:r>
+      <w:r>
+        <w:lastRenderedPageBreak/>
+        <w:t xml:space="preserve">приложения. После старта приложения все </w:t>
       </w:r>
       <w:proofErr w:type="spellStart"/>
       <w:r>
@@ -816,6 +953,718 @@
       </w:r>
       <w:r>
         <w:t xml:space="preserve"> //Пример с регистрацией скетча и описание параметров</w:t>
+      </w:r>
+    </w:p>
+    <w:p>
+      <w:r>
+        <w:t>...</w:t>
+      </w:r>
+      <w:r>
+        <w:t>Теперь вы имеет своё первое простое приложение и можете его запустить. После запуска вы увидите список скетчей:</w:t>
+      </w:r>
+    </w:p>
+    <w:p>
+      <w:r>
+        <w:t>&lt;</w:t>
+      </w:r>
+      <w:r>
+        <w:rPr>
+          <w:lang w:val="en-US"/>
+        </w:rPr>
+        <w:t>screenshot</w:t>
+      </w:r>
+      <w:r>
+        <w:t>&gt;</w:t>
+      </w:r>
+      <w:r>
+        <w:t xml:space="preserve">  </w:t>
+      </w:r>
+    </w:p>
+    <w:p>
+      <w:r>
+        <w:t>…</w:t>
+      </w:r>
+      <w:r>
+        <w:t xml:space="preserve">И нажав не </w:t>
+      </w:r>
+      <w:r>
+        <w:rPr>
+          <w:lang w:val="en-US"/>
+        </w:rPr>
+        <w:t>Run</w:t>
+      </w:r>
+      <w:r>
+        <w:t xml:space="preserve"> (зелёный </w:t>
+      </w:r>
+      <w:proofErr w:type="spellStart"/>
+      <w:r>
+        <w:t>триугольник</w:t>
+      </w:r>
+      <w:proofErr w:type="spellEnd"/>
+      <w:r>
+        <w:t xml:space="preserve">) вы увидите </w:t>
+      </w:r>
+      <w:r>
+        <w:rPr>
+          <w:lang w:val="en-US"/>
+        </w:rPr>
+        <w:t>Sketch</w:t>
+      </w:r>
+      <w:r>
+        <w:t xml:space="preserve"> </w:t>
+      </w:r>
+      <w:r>
+        <w:rPr>
+          <w:lang w:val="en-US"/>
+        </w:rPr>
+        <w:t>UI</w:t>
+      </w:r>
+      <w:r>
+        <w:t xml:space="preserve"> (смотрите ниже описание элементов управления):</w:t>
+      </w:r>
+    </w:p>
+    <w:p>
+      <w:r>
+        <w:t>&lt;</w:t>
+      </w:r>
+      <w:r>
+        <w:rPr>
+          <w:lang w:val="en-US"/>
+        </w:rPr>
+        <w:t>screenshot</w:t>
+      </w:r>
+      <w:r>
+        <w:t>&gt;</w:t>
+      </w:r>
+    </w:p>
+    <w:p>
+      <w:r>
+        <w:t xml:space="preserve">...Собственно больше ничего интересного не произойдёт так как скетч </w:t>
+      </w:r>
+      <w:proofErr w:type="spellStart"/>
+      <w:r>
+        <w:t>пустойб</w:t>
+      </w:r>
+      <w:proofErr w:type="spellEnd"/>
+      <w:r>
+        <w:t xml:space="preserve"> так что давайте </w:t>
+      </w:r>
+      <w:proofErr w:type="gramStart"/>
+      <w:r>
+        <w:t>добавим</w:t>
+      </w:r>
+      <w:proofErr w:type="gramEnd"/>
+      <w:r>
+        <w:t xml:space="preserve"> что </w:t>
+      </w:r>
+      <w:proofErr w:type="spellStart"/>
+      <w:r>
+        <w:t>нибуть</w:t>
+      </w:r>
+      <w:proofErr w:type="spellEnd"/>
+      <w:r>
+        <w:t xml:space="preserve"> туда.</w:t>
+      </w:r>
+    </w:p>
+    <w:p>
+      <w:pPr>
+        <w:pStyle w:val="1"/>
+        <w:rPr>
+          <w:lang w:val="en-US"/>
+        </w:rPr>
+      </w:pPr>
+      <w:r>
+        <w:rPr>
+          <w:lang w:val="en-US"/>
+        </w:rPr>
+        <w:t>Sketch</w:t>
+      </w:r>
+      <w:r>
+        <w:t xml:space="preserve"> (</w:t>
+      </w:r>
+      <w:r>
+        <w:rPr>
+          <w:lang w:val="en-US"/>
+        </w:rPr>
+        <w:t>model</w:t>
+      </w:r>
+      <w:r>
+        <w:t xml:space="preserve">) </w:t>
+      </w:r>
+      <w:r>
+        <w:rPr>
+          <w:lang w:val="en-US"/>
+        </w:rPr>
+        <w:t>Structure</w:t>
+      </w:r>
+    </w:p>
+    <w:p>
+      <w:pPr>
+        <w:rPr>
+          <w:lang w:val="en-US"/>
+        </w:rPr>
+      </w:pPr>
+      <w:r>
+        <w:rPr>
+          <w:lang w:val="en-US"/>
+        </w:rPr>
+        <w:t xml:space="preserve">Similarly, to the </w:t>
+      </w:r>
+      <w:proofErr w:type="spellStart"/>
+      <w:r>
+        <w:rPr>
+          <w:lang w:val="en-US"/>
+        </w:rPr>
+        <w:t>Mathlab</w:t>
+      </w:r>
+      <w:proofErr w:type="spellEnd"/>
+      <w:r>
+        <w:rPr>
+          <w:lang w:val="en-US"/>
+        </w:rPr>
+        <w:t xml:space="preserve"> Simulink</w:t>
+      </w:r>
+      <w:r>
+        <w:rPr>
+          <w:lang w:val="en-US"/>
+        </w:rPr>
+        <w:t>, you can compose your model from the blocks.</w:t>
+      </w:r>
+    </w:p>
+    <w:p>
+      <w:r>
+        <w:t xml:space="preserve">…В отличии от </w:t>
+      </w:r>
+      <w:r>
+        <w:rPr>
+          <w:lang w:val="en-US"/>
+        </w:rPr>
+        <w:t>Simulink</w:t>
+      </w:r>
+      <w:r>
+        <w:t xml:space="preserve"> вы определяете модель в </w:t>
+      </w:r>
+      <w:proofErr w:type="spellStart"/>
+      <w:r>
+        <w:t>текством</w:t>
+      </w:r>
+      <w:proofErr w:type="spellEnd"/>
+      <w:r>
+        <w:t xml:space="preserve"> виде на языке </w:t>
+      </w:r>
+      <w:r>
+        <w:rPr>
+          <w:lang w:val="en-US"/>
+        </w:rPr>
+        <w:t>Scala</w:t>
+      </w:r>
+      <w:r>
+        <w:t xml:space="preserve">, лично я считаю работу с текстом более удобной, но тем не менее </w:t>
+      </w:r>
+      <w:r>
+        <w:t xml:space="preserve">планирую написать графический редактор </w:t>
+      </w:r>
+      <w:proofErr w:type="gramStart"/>
+      <w:r>
+        <w:t>так-же</w:t>
+      </w:r>
+      <w:proofErr w:type="gramEnd"/>
+      <w:r>
+        <w:t xml:space="preserve">. </w:t>
+      </w:r>
+    </w:p>
+    <w:p>
+      <w:r>
+        <w:t xml:space="preserve">...Также в отличии от </w:t>
+      </w:r>
+      <w:r>
+        <w:rPr>
+          <w:lang w:val="en-US"/>
+        </w:rPr>
+        <w:t>Simulink</w:t>
+      </w:r>
+      <w:r>
+        <w:t xml:space="preserve"> блоки обмениваются сообщениями и в целом подход к построению модели похож на то что используется в </w:t>
+      </w:r>
+      <w:hyperlink r:id="rId8" w:history="1">
+        <w:proofErr w:type="spellStart"/>
+        <w:r>
+          <w:rPr>
+            <w:rStyle w:val="a3"/>
+            <w:lang w:val="en-US"/>
+          </w:rPr>
+          <w:t>akka</w:t>
+        </w:r>
+        <w:proofErr w:type="spellEnd"/>
+        <w:r>
+          <w:rPr>
+            <w:rStyle w:val="a3"/>
+          </w:rPr>
+          <w:t>-</w:t>
+        </w:r>
+        <w:r>
+          <w:rPr>
+            <w:rStyle w:val="a3"/>
+            <w:lang w:val="en-US"/>
+          </w:rPr>
+          <w:t>streams</w:t>
+        </w:r>
+      </w:hyperlink>
+      <w:r>
+        <w:t>.</w:t>
+      </w:r>
+      <w:r>
+        <w:t xml:space="preserve"> </w:t>
+      </w:r>
+      <w:r>
+        <w:t>Т.е. ваша модель представляет из себя граф где узлы (блоки) это процессоры сообщений. И рёбра — это соединения между процессорами (пути) по которым распространяются сообщения.</w:t>
+      </w:r>
+    </w:p>
+    <w:p>
+      <w:r>
+        <w:t>...Каждый блок может иметь несколько входов (</w:t>
+      </w:r>
+      <w:proofErr w:type="spellStart"/>
+      <w:r>
+        <w:t>инлетов</w:t>
+      </w:r>
+      <w:proofErr w:type="spellEnd"/>
+      <w:r>
+        <w:t>) и выходов (</w:t>
+      </w:r>
+      <w:proofErr w:type="spellStart"/>
+      <w:r>
+        <w:t>оутлетов</w:t>
+      </w:r>
+      <w:proofErr w:type="spellEnd"/>
+      <w:r>
+        <w:t xml:space="preserve">), которые могут быть соединены. </w:t>
+      </w:r>
+    </w:p>
+    <w:p>
+      <w:r>
+        <w:t xml:space="preserve">...Образно вы </w:t>
+      </w:r>
+      <w:proofErr w:type="spellStart"/>
+      <w:r>
+        <w:t>можыте</w:t>
+      </w:r>
+      <w:proofErr w:type="spellEnd"/>
+      <w:r>
+        <w:t xml:space="preserve"> представить себе блоки как </w:t>
+      </w:r>
+      <w:proofErr w:type="spellStart"/>
+      <w:r>
+        <w:t>элестронные</w:t>
+      </w:r>
+      <w:proofErr w:type="spellEnd"/>
+      <w:r>
+        <w:t xml:space="preserve"> микросхемы, </w:t>
+      </w:r>
+      <w:r>
+        <w:rPr>
+          <w:lang w:val="en-US"/>
+        </w:rPr>
+        <w:t>as</w:t>
+      </w:r>
+      <w:r>
+        <w:t xml:space="preserve"> </w:t>
+      </w:r>
+      <w:hyperlink r:id="rId9" w:history="1">
+        <w:proofErr w:type="spellStart"/>
+        <w:r>
+          <w:rPr>
+            <w:rStyle w:val="a3"/>
+          </w:rPr>
+          <w:t>pneumatic</w:t>
+        </w:r>
+        <w:proofErr w:type="spellEnd"/>
+        <w:r>
+          <w:rPr>
+            <w:rStyle w:val="a3"/>
+          </w:rPr>
+          <w:t xml:space="preserve"> </w:t>
+        </w:r>
+        <w:proofErr w:type="spellStart"/>
+        <w:r>
+          <w:rPr>
+            <w:rStyle w:val="a3"/>
+          </w:rPr>
+          <w:t>automation</w:t>
+        </w:r>
+        <w:proofErr w:type="spellEnd"/>
+      </w:hyperlink>
+      <w:r>
+        <w:t xml:space="preserve"> </w:t>
+      </w:r>
+      <w:r>
+        <w:t xml:space="preserve">или как </w:t>
+      </w:r>
+      <w:proofErr w:type="spellStart"/>
+      <w:r>
+        <w:t>елементы</w:t>
+      </w:r>
+      <w:proofErr w:type="spellEnd"/>
+      <w:r>
+        <w:t xml:space="preserve"> гидравлической системы (</w:t>
+      </w:r>
+      <w:r>
+        <w:rPr>
+          <w:lang w:val="en-US"/>
+        </w:rPr>
+        <w:t>I</w:t>
+      </w:r>
+      <w:r>
+        <w:t xml:space="preserve"> </w:t>
+      </w:r>
+      <w:r>
+        <w:rPr>
+          <w:lang w:val="en-US"/>
+        </w:rPr>
+        <w:t>prefer</w:t>
+      </w:r>
+      <w:r>
+        <w:t xml:space="preserve"> </w:t>
+      </w:r>
+      <w:r>
+        <w:rPr>
+          <w:lang w:val="en-US"/>
+        </w:rPr>
+        <w:t>last</w:t>
+      </w:r>
+      <w:r>
+        <w:t xml:space="preserve"> </w:t>
+      </w:r>
+      <w:r>
+        <w:rPr>
+          <w:lang w:val="en-US"/>
+        </w:rPr>
+        <w:t>one</w:t>
+      </w:r>
+      <w:r>
+        <w:t xml:space="preserve">, </w:t>
+      </w:r>
+      <w:proofErr w:type="spellStart"/>
+      <w:r>
+        <w:t>which</w:t>
+      </w:r>
+      <w:proofErr w:type="spellEnd"/>
+      <w:r>
+        <w:t xml:space="preserve"> </w:t>
+      </w:r>
+      <w:proofErr w:type="spellStart"/>
+      <w:r>
+        <w:rPr>
+          <w:lang w:val="en-US"/>
+        </w:rPr>
+        <w:t>couse</w:t>
+      </w:r>
+      <w:proofErr w:type="spellEnd"/>
+      <w:r>
+        <w:t xml:space="preserve"> </w:t>
+      </w:r>
+      <w:proofErr w:type="spellStart"/>
+      <w:r>
+        <w:t>to</w:t>
+      </w:r>
+      <w:proofErr w:type="spellEnd"/>
+      <w:r>
+        <w:t xml:space="preserve"> </w:t>
+      </w:r>
+      <w:proofErr w:type="spellStart"/>
+      <w:r>
+        <w:t>be</w:t>
+      </w:r>
+      <w:proofErr w:type="spellEnd"/>
+      <w:r>
+        <w:t xml:space="preserve"> </w:t>
+      </w:r>
+      <w:proofErr w:type="spellStart"/>
+      <w:r>
+        <w:t>reflected</w:t>
+      </w:r>
+      <w:proofErr w:type="spellEnd"/>
+      <w:r>
+        <w:t xml:space="preserve"> </w:t>
+      </w:r>
+      <w:proofErr w:type="spellStart"/>
+      <w:r>
+        <w:t>in</w:t>
+      </w:r>
+      <w:proofErr w:type="spellEnd"/>
+      <w:r>
+        <w:t xml:space="preserve"> </w:t>
+      </w:r>
+      <w:proofErr w:type="spellStart"/>
+      <w:r>
+        <w:t>the</w:t>
+      </w:r>
+      <w:proofErr w:type="spellEnd"/>
+      <w:r>
+        <w:t xml:space="preserve"> </w:t>
+      </w:r>
+      <w:proofErr w:type="spellStart"/>
+      <w:r>
+        <w:t>paceges</w:t>
+      </w:r>
+      <w:proofErr w:type="spellEnd"/>
+      <w:r>
+        <w:t xml:space="preserve"> </w:t>
+      </w:r>
+      <w:r>
+        <w:rPr>
+          <w:lang w:val="en-US"/>
+        </w:rPr>
+        <w:t>and</w:t>
+      </w:r>
+      <w:r>
+        <w:t xml:space="preserve"> </w:t>
+      </w:r>
+      <w:r>
+        <w:rPr>
+          <w:lang w:val="en-US"/>
+        </w:rPr>
+        <w:t>class</w:t>
+      </w:r>
+      <w:r>
+        <w:t xml:space="preserve"> </w:t>
+      </w:r>
+      <w:proofErr w:type="spellStart"/>
+      <w:r>
+        <w:t>names</w:t>
+      </w:r>
+      <w:proofErr w:type="spellEnd"/>
+      <w:r>
+        <w:t xml:space="preserve">). Между </w:t>
+      </w:r>
+      <w:proofErr w:type="spellStart"/>
+      <w:r>
+        <w:t>елементами</w:t>
+      </w:r>
+      <w:proofErr w:type="spellEnd"/>
+      <w:r>
+        <w:t xml:space="preserve"> (</w:t>
+      </w:r>
+      <w:proofErr w:type="spellStart"/>
+      <w:r>
+        <w:t>блокми</w:t>
+      </w:r>
+      <w:proofErr w:type="spellEnd"/>
+      <w:r>
+        <w:t>)</w:t>
+      </w:r>
+      <w:r>
+        <w:t xml:space="preserve"> </w:t>
+      </w:r>
+      <w:r>
+        <w:t>их</w:t>
+      </w:r>
+      <w:r>
+        <w:t xml:space="preserve"> циркулирует поток сообщений.</w:t>
+      </w:r>
+    </w:p>
+    <w:p>
+      <w:r>
+        <w:t>&lt;</w:t>
+      </w:r>
+      <w:r>
+        <w:t xml:space="preserve">рисунок электронной схемы, </w:t>
+      </w:r>
+      <w:proofErr w:type="spellStart"/>
+      <w:r>
+        <w:t>каой</w:t>
+      </w:r>
+      <w:proofErr w:type="spellEnd"/>
+      <w:r>
+        <w:t xml:space="preserve"> ни </w:t>
+      </w:r>
+      <w:proofErr w:type="spellStart"/>
+      <w:r>
+        <w:t>буть</w:t>
+      </w:r>
+      <w:proofErr w:type="spellEnd"/>
+      <w:r>
+        <w:t xml:space="preserve"> осмысленной импульсной схемы</w:t>
+      </w:r>
+      <w:r>
+        <w:t>&gt;</w:t>
+      </w:r>
+    </w:p>
+    <w:p>
+      <w:r>
+        <w:t>...</w:t>
+      </w:r>
+      <w:proofErr w:type="spellStart"/>
+      <w:r>
+        <w:t>Кажды</w:t>
+      </w:r>
+      <w:proofErr w:type="spellEnd"/>
+      <w:r>
+        <w:t xml:space="preserve"> </w:t>
+      </w:r>
+      <w:proofErr w:type="spellStart"/>
+      <w:r>
+        <w:t>инлет</w:t>
+      </w:r>
+      <w:proofErr w:type="spellEnd"/>
+      <w:r>
+        <w:t xml:space="preserve"> блока имеет свою очередь для буферизации сообщений откуда сообщения передаются в </w:t>
+      </w:r>
+      <w:proofErr w:type="spellStart"/>
+      <w:r>
+        <w:t>пользоват</w:t>
+      </w:r>
+      <w:r>
+        <w:t>льский</w:t>
+      </w:r>
+      <w:proofErr w:type="spellEnd"/>
+      <w:r>
+        <w:t xml:space="preserve"> код на обработку, далее пользовательский код может отправлять сообщения на </w:t>
+      </w:r>
+      <w:proofErr w:type="spellStart"/>
+      <w:r>
+        <w:t>оутлеты</w:t>
+      </w:r>
+      <w:proofErr w:type="spellEnd"/>
+      <w:r>
+        <w:t xml:space="preserve"> блока, которые будут переданы на </w:t>
+      </w:r>
+      <w:proofErr w:type="spellStart"/>
+      <w:r>
+        <w:t>инлеты</w:t>
+      </w:r>
+      <w:proofErr w:type="spellEnd"/>
+      <w:r>
+        <w:t xml:space="preserve"> других блоков:</w:t>
+      </w:r>
+    </w:p>
+    <w:p>
+      <w:r>
+        <w:t>&lt;</w:t>
+      </w:r>
+      <w:r>
+        <w:t>рисунок кастрюли из заметок, но с тремя блоками (верхний и нижний частями, средний полностью) и средний блок должен иметь несколько входов и выходов</w:t>
+      </w:r>
+      <w:r>
+        <w:t>&gt;</w:t>
+      </w:r>
+      <w:r>
+        <w:t xml:space="preserve"> </w:t>
+      </w:r>
+    </w:p>
+    <w:p>
+      <w:r>
+        <w:t xml:space="preserve">...Типичный блок выглядит примерно следующим образом: </w:t>
+      </w:r>
+    </w:p>
+    <w:p>
+      <w:r>
+        <w:t>&lt;</w:t>
+      </w:r>
+      <w:r>
+        <w:t xml:space="preserve">код простого блока из </w:t>
+      </w:r>
+      <w:proofErr w:type="spellStart"/>
+      <w:r>
+        <w:t>ресунка</w:t>
+      </w:r>
+      <w:proofErr w:type="spellEnd"/>
+      <w:r>
+        <w:t xml:space="preserve"> выше внутри </w:t>
+      </w:r>
+      <w:proofErr w:type="spellStart"/>
+      <w:r>
+        <w:t>класа</w:t>
+      </w:r>
+      <w:proofErr w:type="spellEnd"/>
+      <w:r>
+        <w:t xml:space="preserve"> скетча из пред главы, с только входами и выходами</w:t>
+      </w:r>
+      <w:r>
+        <w:t>&gt;</w:t>
+      </w:r>
+    </w:p>
+    <w:p>
+      <w:r>
+        <w:t>...Ниже описано как это в целом устроено и как определить свой произвольный блок.</w:t>
+      </w:r>
+    </w:p>
+    <w:p>
+      <w:r>
+        <w:t xml:space="preserve">...Для соединения блоков используется </w:t>
+      </w:r>
+      <w:r>
+        <w:rPr>
+          <w:lang w:val="en-US"/>
+        </w:rPr>
+        <w:t>DSL</w:t>
+      </w:r>
+      <w:r>
+        <w:t xml:space="preserve"> </w:t>
+      </w:r>
+      <w:proofErr w:type="spellStart"/>
+      <w:r>
+        <w:t>похожый</w:t>
+      </w:r>
+      <w:proofErr w:type="spellEnd"/>
+      <w:r>
+        <w:t xml:space="preserve"> на </w:t>
+      </w:r>
+      <w:hyperlink r:id="rId10" w:history="1">
+        <w:proofErr w:type="spellStart"/>
+        <w:r>
+          <w:rPr>
+            <w:rStyle w:val="a3"/>
+          </w:rPr>
+          <w:t>akka-streams</w:t>
+        </w:r>
+        <w:proofErr w:type="spellEnd"/>
+        <w:r>
+          <w:rPr>
+            <w:rStyle w:val="a3"/>
+          </w:rPr>
+          <w:t xml:space="preserve"> </w:t>
+        </w:r>
+        <w:r>
+          <w:rPr>
+            <w:rStyle w:val="a3"/>
+            <w:lang w:val="en-US"/>
+          </w:rPr>
+          <w:t>DSL</w:t>
+        </w:r>
+      </w:hyperlink>
+      <w:r>
+        <w:t xml:space="preserve">, </w:t>
+      </w:r>
+      <w:proofErr w:type="gramStart"/>
+      <w:r>
+        <w:t>например</w:t>
+      </w:r>
+      <w:proofErr w:type="gramEnd"/>
+      <w:r>
+        <w:t xml:space="preserve"> следующий скетч</w:t>
+      </w:r>
+    </w:p>
+    <w:p>
+      <w:r>
+        <w:t>&lt;</w:t>
+      </w:r>
+      <w:r>
+        <w:t>скетч из нескольких блоков и соединения</w:t>
+      </w:r>
+      <w:r>
+        <w:t xml:space="preserve">, </w:t>
+      </w:r>
+      <w:r>
+        <w:t xml:space="preserve">взять из статьи о </w:t>
+      </w:r>
+      <w:proofErr w:type="spellStart"/>
+      <w:r>
+        <w:t>стримах</w:t>
+      </w:r>
+      <w:proofErr w:type="spellEnd"/>
+      <w:r>
+        <w:t>&gt;</w:t>
       </w:r>
     </w:p>
     <w:p>
@@ -824,7 +1673,7 @@
         <w:t>...</w:t>
       </w:r>
       <w:r>
-        <w:t>Теперь вы имеет своё первое простое приложение и можете его запустить. После запуска вы увидите список скетчей:</w:t>
+        <w:t>Представляет следующий граф:</w:t>
       </w:r>
     </w:p>
     <w:p>
@@ -832,59 +1681,128 @@
         <w:t>&lt;</w:t>
       </w:r>
       <w:r>
-        <w:rPr>
-          <w:lang w:val="en-US"/>
-        </w:rPr>
-        <w:t>screenshot</w:t>
-      </w:r>
+        <w:t xml:space="preserve">рисунок графа, </w:t>
+      </w:r>
+      <w:r>
+        <w:t xml:space="preserve">взять из статьи о </w:t>
+      </w:r>
+      <w:proofErr w:type="spellStart"/>
+      <w:r>
+        <w:t>стримах</w:t>
+      </w:r>
+      <w:proofErr w:type="spellEnd"/>
       <w:r>
         <w:t>&gt;</w:t>
       </w:r>
-      <w:r>
-        <w:t xml:space="preserve">  </w:t>
-      </w:r>
-    </w:p>
-    <w:p>
-      <w:r>
-        <w:t>…</w:t>
-      </w:r>
-      <w:r>
-        <w:t xml:space="preserve">И нажав не </w:t>
-      </w:r>
-      <w:r>
-        <w:rPr>
-          <w:lang w:val="en-US"/>
-        </w:rPr>
-        <w:t>Run</w:t>
-      </w:r>
-      <w:r>
-        <w:t xml:space="preserve"> (зелёный </w:t>
-      </w:r>
-      <w:proofErr w:type="spellStart"/>
-      <w:r>
-        <w:t>триугольник</w:t>
-      </w:r>
-      <w:proofErr w:type="spellEnd"/>
-      <w:r>
-        <w:t xml:space="preserve">) вы увидите </w:t>
-      </w:r>
-      <w:r>
-        <w:rPr>
-          <w:lang w:val="en-US"/>
-        </w:rPr>
-        <w:t>Sketch</w:t>
-      </w:r>
-      <w:r>
-        <w:t xml:space="preserve"> </w:t>
-      </w:r>
-      <w:r>
-        <w:rPr>
-          <w:lang w:val="en-US"/>
-        </w:rPr>
-        <w:t>UI</w:t>
-      </w:r>
-      <w:r>
-        <w:t xml:space="preserve"> (смотрите ниже описание элементов управления):</w:t>
+    </w:p>
+    <w:p>
+      <w:r>
+        <w:t xml:space="preserve">...Если блок имеет один вход или </w:t>
+      </w:r>
+      <w:proofErr w:type="spellStart"/>
+      <w:r>
+        <w:t>олин</w:t>
+      </w:r>
+      <w:proofErr w:type="spellEnd"/>
+      <w:r>
+        <w:t xml:space="preserve"> выход или вход и выход вы </w:t>
+      </w:r>
+      <w:proofErr w:type="spellStart"/>
+      <w:r>
+        <w:t>можыте</w:t>
+      </w:r>
+      <w:proofErr w:type="spellEnd"/>
+      <w:r>
+        <w:t xml:space="preserve"> </w:t>
+      </w:r>
+      <w:proofErr w:type="spellStart"/>
+      <w:r>
+        <w:t>сипользовать</w:t>
+      </w:r>
+      <w:proofErr w:type="spellEnd"/>
+      <w:r>
+        <w:t xml:space="preserve"> </w:t>
+      </w:r>
+      <w:r>
+        <w:rPr>
+          <w:lang w:val="en-US"/>
+        </w:rPr>
+        <w:t>short</w:t>
+      </w:r>
+      <w:r>
+        <w:t xml:space="preserve"> </w:t>
+      </w:r>
+      <w:r>
+        <w:rPr>
+          <w:lang w:val="en-US"/>
+        </w:rPr>
+        <w:t>linking</w:t>
+      </w:r>
+      <w:r>
+        <w:t xml:space="preserve"> </w:t>
+      </w:r>
+      <w:r>
+        <w:rPr>
+          <w:lang w:val="en-US"/>
+        </w:rPr>
+        <w:t>DSL</w:t>
+      </w:r>
+      <w:r>
+        <w:t xml:space="preserve"> </w:t>
+      </w:r>
+      <w:r>
+        <w:rPr>
+          <w:lang w:val="en-US"/>
+        </w:rPr>
+        <w:t>to</w:t>
+      </w:r>
+      <w:r>
+        <w:t xml:space="preserve"> </w:t>
+      </w:r>
+      <w:r>
+        <w:rPr>
+          <w:lang w:val="en-US"/>
+        </w:rPr>
+        <w:t>make</w:t>
+      </w:r>
+      <w:r>
+        <w:t xml:space="preserve"> </w:t>
+      </w:r>
+      <w:r>
+        <w:rPr>
+          <w:lang w:val="en-US"/>
+        </w:rPr>
+        <w:t>the</w:t>
+      </w:r>
+      <w:r>
+        <w:t xml:space="preserve"> </w:t>
+      </w:r>
+      <w:r>
+        <w:rPr>
+          <w:lang w:val="en-US"/>
+        </w:rPr>
+        <w:t>connections</w:t>
+      </w:r>
+      <w:r>
+        <w:t xml:space="preserve"> </w:t>
+      </w:r>
+      <w:r>
+        <w:rPr>
+          <w:lang w:val="en-US"/>
+        </w:rPr>
+        <w:t>definition</w:t>
+      </w:r>
+      <w:r>
+        <w:t xml:space="preserve"> </w:t>
+      </w:r>
+      <w:r>
+        <w:rPr>
+          <w:lang w:val="en-US"/>
+        </w:rPr>
+        <w:t>shorter</w:t>
+      </w:r>
+      <w:r>
+        <w:t>:</w:t>
       </w:r>
     </w:p>
     <w:p>
@@ -892,42 +1810,224 @@
         <w:t>&lt;</w:t>
       </w:r>
       <w:r>
-        <w:rPr>
-          <w:lang w:val="en-US"/>
-        </w:rPr>
-        <w:t>screenshot</w:t>
-      </w:r>
+        <w:t xml:space="preserve">скетч демонстрирующий </w:t>
+      </w:r>
+      <w:proofErr w:type="spellStart"/>
+      <w:r>
+        <w:t>использоватние</w:t>
+      </w:r>
+      <w:proofErr w:type="spellEnd"/>
+      <w:r>
+        <w:t xml:space="preserve"> </w:t>
+      </w:r>
+      <w:proofErr w:type="spellStart"/>
+      <w:r>
+        <w:t>коротного</w:t>
+      </w:r>
+      <w:proofErr w:type="spellEnd"/>
+      <w:r>
+        <w:t xml:space="preserve"> </w:t>
+      </w:r>
+      <w:proofErr w:type="spellStart"/>
+      <w:r>
+        <w:t>связания</w:t>
+      </w:r>
+      <w:proofErr w:type="spellEnd"/>
+      <w:r>
+        <w:t xml:space="preserve">, </w:t>
+      </w:r>
+      <w:proofErr w:type="spellStart"/>
+      <w:r>
+        <w:t>покадывать</w:t>
+      </w:r>
+      <w:proofErr w:type="spellEnd"/>
+      <w:r>
+        <w:t xml:space="preserve"> блоки квадратиками с входами/выходами как в статье про </w:t>
+      </w:r>
+      <w:proofErr w:type="spellStart"/>
+      <w:r>
+        <w:t>стримы</w:t>
+      </w:r>
+      <w:proofErr w:type="spellEnd"/>
       <w:r>
         <w:t>&gt;</w:t>
       </w:r>
     </w:p>
     <w:p>
       <w:r>
-        <w:t xml:space="preserve">...Собственно больше ничего интересного не произойдёт так как скетч </w:t>
-      </w:r>
-      <w:proofErr w:type="spellStart"/>
-      <w:r>
-        <w:t>пустойб</w:t>
-      </w:r>
-      <w:proofErr w:type="spellEnd"/>
-      <w:r>
-        <w:t xml:space="preserve"> так что давайте </w:t>
+        <w:t xml:space="preserve">...Каждый </w:t>
+      </w:r>
+      <w:proofErr w:type="spellStart"/>
+      <w:r>
+        <w:t>оутлет</w:t>
+      </w:r>
+      <w:proofErr w:type="spellEnd"/>
+      <w:r>
+        <w:t xml:space="preserve"> может быть </w:t>
+      </w:r>
+      <w:proofErr w:type="spellStart"/>
+      <w:r>
+        <w:t>подключен</w:t>
+      </w:r>
+      <w:proofErr w:type="spellEnd"/>
+      <w:r>
+        <w:t xml:space="preserve"> к нескольким </w:t>
+      </w:r>
+      <w:proofErr w:type="spellStart"/>
+      <w:r>
+        <w:t>инлетам</w:t>
+      </w:r>
+      <w:proofErr w:type="spellEnd"/>
+      <w:r>
+        <w:t xml:space="preserve">, в этом случае он будет </w:t>
+      </w:r>
+      <w:r>
+        <w:rPr>
+          <w:lang w:val="en-US"/>
+        </w:rPr>
+        <w:t>broadcast</w:t>
+      </w:r>
+      <w:r>
+        <w:t xml:space="preserve"> </w:t>
+      </w:r>
+      <w:r>
+        <w:t xml:space="preserve">сообщения на все </w:t>
+      </w:r>
+      <w:proofErr w:type="spellStart"/>
+      <w:r>
+        <w:t>инлеты</w:t>
+      </w:r>
+      <w:proofErr w:type="spellEnd"/>
+      <w:r>
+        <w:t xml:space="preserve">. Так же к каждому </w:t>
+      </w:r>
+      <w:proofErr w:type="spellStart"/>
+      <w:r>
+        <w:t>инлету</w:t>
+      </w:r>
+      <w:proofErr w:type="spellEnd"/>
+      <w:r>
+        <w:t xml:space="preserve"> может быть подключено </w:t>
+      </w:r>
+      <w:proofErr w:type="spellStart"/>
+      <w:r>
+        <w:t>несклько</w:t>
+      </w:r>
+      <w:proofErr w:type="spellEnd"/>
+      <w:r>
+        <w:t xml:space="preserve"> </w:t>
+      </w:r>
+      <w:proofErr w:type="spellStart"/>
+      <w:r>
+        <w:t>оутлетов</w:t>
+      </w:r>
+      <w:proofErr w:type="spellEnd"/>
+      <w:r>
+        <w:t xml:space="preserve">, в этом случае сообщения от всех </w:t>
+      </w:r>
+      <w:proofErr w:type="spellStart"/>
+      <w:r>
+        <w:t>оутлетов</w:t>
+      </w:r>
+      <w:proofErr w:type="spellEnd"/>
+      <w:r>
+        <w:t xml:space="preserve"> будут попадать в одну очередь </w:t>
+      </w:r>
+      <w:proofErr w:type="spellStart"/>
+      <w:r>
+        <w:t>инлета</w:t>
+      </w:r>
+      <w:proofErr w:type="spellEnd"/>
+    </w:p>
+    <w:p>
+      <w:r>
+        <w:t>&lt;</w:t>
+      </w:r>
+      <w:r>
+        <w:t xml:space="preserve">скетч демонстрирующий подключение нескольких </w:t>
+      </w:r>
+      <w:proofErr w:type="spellStart"/>
+      <w:r>
+        <w:t>инлетов</w:t>
+      </w:r>
+      <w:proofErr w:type="spellEnd"/>
+      <w:r>
+        <w:t>/</w:t>
+      </w:r>
+      <w:proofErr w:type="spellStart"/>
+      <w:r>
+        <w:t>оутлетов</w:t>
+      </w:r>
+      <w:proofErr w:type="spellEnd"/>
+      <w:r>
+        <w:t>&gt;</w:t>
+      </w:r>
+    </w:p>
+    <w:p>
+      <w:r>
+        <w:t>...Представляет следующий граф:</w:t>
+      </w:r>
+    </w:p>
+    <w:p>
+      <w:r>
+        <w:t>&lt;</w:t>
       </w:r>
       <w:proofErr w:type="gramStart"/>
       <w:r>
-        <w:t>добавим</w:t>
+        <w:t xml:space="preserve">граф  </w:t>
+      </w:r>
+      <w:r>
+        <w:t>подключение</w:t>
       </w:r>
       <w:proofErr w:type="gramEnd"/>
       <w:r>
-        <w:t xml:space="preserve"> что </w:t>
-      </w:r>
-      <w:proofErr w:type="spellStart"/>
-      <w:r>
-        <w:t>нибуть</w:t>
-      </w:r>
-      <w:proofErr w:type="spellEnd"/>
-      <w:r>
-        <w:t xml:space="preserve"> туда.</w:t>
+        <w:t xml:space="preserve"> нескольких </w:t>
+      </w:r>
+      <w:proofErr w:type="spellStart"/>
+      <w:r>
+        <w:t>инлетов</w:t>
+      </w:r>
+      <w:proofErr w:type="spellEnd"/>
+      <w:r>
+        <w:t>/</w:t>
+      </w:r>
+      <w:proofErr w:type="spellStart"/>
+      <w:r>
+        <w:t>оутлетов</w:t>
+      </w:r>
+      <w:proofErr w:type="spellEnd"/>
+      <w:r>
+        <w:t xml:space="preserve"> &gt;</w:t>
+      </w:r>
+    </w:p>
+    <w:p>
+      <w:r>
+        <w:t xml:space="preserve">...Я рекомендую </w:t>
+      </w:r>
+      <w:proofErr w:type="spellStart"/>
+      <w:r>
+        <w:t>просмотереть</w:t>
+      </w:r>
+      <w:proofErr w:type="spellEnd"/>
+      <w:r>
+        <w:t xml:space="preserve"> примеры скетчей </w:t>
+      </w:r>
+      <w:r>
+        <w:t>&lt;</w:t>
+      </w:r>
+      <w:r>
+        <w:t xml:space="preserve">ссылка на </w:t>
+      </w:r>
+      <w:proofErr w:type="spellStart"/>
+      <w:r>
+        <w:t>гитхаб</w:t>
+      </w:r>
+      <w:proofErr w:type="spellEnd"/>
+      <w:r>
+        <w:t xml:space="preserve"> примеры</w:t>
+      </w:r>
+      <w:r>
+        <w:t>&gt;</w:t>
       </w:r>
     </w:p>
     <w:p>
@@ -938,64 +2038,6 @@
         <w:rPr>
           <w:lang w:val="en-US"/>
         </w:rPr>
-        <w:t>Sketch</w:t>
-      </w:r>
-      <w:r>
-        <w:t xml:space="preserve"> (</w:t>
-      </w:r>
-      <w:r>
-        <w:rPr>
-          <w:lang w:val="en-US"/>
-        </w:rPr>
-        <w:t>model</w:t>
-      </w:r>
-      <w:r>
-        <w:t xml:space="preserve">) </w:t>
-      </w:r>
-      <w:r>
-        <w:rPr>
-          <w:lang w:val="en-US"/>
-        </w:rPr>
-        <w:t>Structure</w:t>
-      </w:r>
-    </w:p>
-    <w:p>
-      <w:r>
-        <w:t>…</w:t>
-      </w:r>
-      <w:r>
-        <w:t xml:space="preserve"> о </w:t>
-      </w:r>
-      <w:proofErr w:type="gramStart"/>
-      <w:r>
-        <w:t>том</w:t>
-      </w:r>
-      <w:proofErr w:type="gramEnd"/>
-      <w:r>
-        <w:t xml:space="preserve"> что скетч (модель) состоит из блоков</w:t>
-      </w:r>
-      <w:r>
-        <w:t xml:space="preserve"> (описание блока)</w:t>
-      </w:r>
-      <w:r>
-        <w:t xml:space="preserve"> которые можно соединять</w:t>
-      </w:r>
-      <w:r>
-        <w:t xml:space="preserve"> </w:t>
-      </w:r>
-      <w:r>
-        <w:t>и о обмене сообщениями</w:t>
-      </w:r>
-    </w:p>
-    <w:p/>
-    <w:p>
-      <w:pPr>
-        <w:pStyle w:val="1"/>
-      </w:pPr>
-      <w:r>
-        <w:rPr>
-          <w:lang w:val="en-US"/>
-        </w:rPr>
         <w:t>Simulation</w:t>
       </w:r>
       <w:r>
@@ -1026,107 +2068,156 @@
       <w:r>
         <w:t xml:space="preserve"> симуляции</w:t>
       </w:r>
-    </w:p>
-    <w:p/>
-    <w:p>
-      <w:pPr>
-        <w:pStyle w:val="1"/>
-      </w:pPr>
-      <w:r>
-        <w:rPr>
-          <w:lang w:val="en-US"/>
-        </w:rPr>
-        <w:t>Build</w:t>
-      </w:r>
-      <w:r>
-        <w:t xml:space="preserve"> </w:t>
-      </w:r>
-      <w:r>
-        <w:rPr>
-          <w:lang w:val="en-US"/>
-        </w:rPr>
-        <w:t>and</w:t>
-      </w:r>
-      <w:r>
-        <w:t xml:space="preserve"> </w:t>
-      </w:r>
-      <w:r>
-        <w:rPr>
-          <w:lang w:val="en-US"/>
-        </w:rPr>
-        <w:t>Run</w:t>
-      </w:r>
-      <w:r>
-        <w:t xml:space="preserve"> </w:t>
-      </w:r>
-      <w:r>
-        <w:rPr>
-          <w:lang w:val="en-US"/>
-        </w:rPr>
-        <w:t>Simple</w:t>
-      </w:r>
-      <w:r>
-        <w:t xml:space="preserve"> </w:t>
-      </w:r>
-      <w:r>
-        <w:rPr>
-          <w:lang w:val="en-US"/>
-        </w:rPr>
-        <w:t>Model</w:t>
-      </w:r>
-    </w:p>
-    <w:p>
-      <w:r>
-        <w:t>...</w:t>
-      </w:r>
-      <w:r>
-        <w:t xml:space="preserve">пошаговое </w:t>
-      </w:r>
-      <w:proofErr w:type="spellStart"/>
-      <w:r>
-        <w:t>построени</w:t>
-      </w:r>
-      <w:proofErr w:type="spellEnd"/>
-      <w:r>
-        <w:t xml:space="preserve"> и запуск простой модели</w:t>
-      </w:r>
-    </w:p>
-    <w:p/>
-    <w:p>
-      <w:pPr>
-        <w:rPr>
-          <w:lang w:val="en-US"/>
-        </w:rPr>
-      </w:pPr>
-      <w:r>
-        <w:rPr>
-          <w:lang w:val="en-US"/>
-        </w:rPr>
-        <w:t>&lt;</w:t>
-      </w:r>
-      <w:proofErr w:type="gramStart"/>
-      <w:r>
-        <w:rPr>
-          <w:lang w:val="en-US"/>
-        </w:rPr>
-        <w:t>video</w:t>
-      </w:r>
-      <w:proofErr w:type="gramEnd"/>
-      <w:r>
-        <w:rPr>
-          <w:lang w:val="en-US"/>
-        </w:rPr>
-        <w:t>&gt;</w:t>
-      </w:r>
-    </w:p>
-    <w:p>
       <w:bookmarkStart w:id="0" w:name="_GoBack"/>
       <w:bookmarkEnd w:id="0"/>
     </w:p>
+    <w:p>
+      <w:r>
+        <w:t xml:space="preserve">...при таком подходе все </w:t>
+      </w:r>
+      <w:proofErr w:type="spellStart"/>
+      <w:r>
+        <w:t>вычиления</w:t>
+      </w:r>
+      <w:proofErr w:type="spellEnd"/>
+      <w:r>
+        <w:t xml:space="preserve"> происходят мгновенно и одновременно (с точки зрения виртуального времени модели)</w:t>
+      </w:r>
+    </w:p>
     <w:p/>
+    <w:p>
+      <w:pPr>
+        <w:pStyle w:val="1"/>
+      </w:pPr>
+      <w:r>
+        <w:rPr>
+          <w:lang w:val="en-US"/>
+        </w:rPr>
+        <w:t>Build</w:t>
+      </w:r>
+      <w:r>
+        <w:t xml:space="preserve"> </w:t>
+      </w:r>
+      <w:r>
+        <w:rPr>
+          <w:lang w:val="en-US"/>
+        </w:rPr>
+        <w:t>and</w:t>
+      </w:r>
+      <w:r>
+        <w:t xml:space="preserve"> </w:t>
+      </w:r>
+      <w:r>
+        <w:rPr>
+          <w:lang w:val="en-US"/>
+        </w:rPr>
+        <w:t>Run</w:t>
+      </w:r>
+      <w:r>
+        <w:t xml:space="preserve"> </w:t>
+      </w:r>
+      <w:r>
+        <w:rPr>
+          <w:lang w:val="en-US"/>
+        </w:rPr>
+        <w:t>Simple</w:t>
+      </w:r>
+      <w:r>
+        <w:t xml:space="preserve"> </w:t>
+      </w:r>
+      <w:r>
+        <w:rPr>
+          <w:lang w:val="en-US"/>
+        </w:rPr>
+        <w:t>Model</w:t>
+      </w:r>
+    </w:p>
+    <w:p>
+      <w:r>
+        <w:t>...</w:t>
+      </w:r>
+      <w:r>
+        <w:t xml:space="preserve">пошаговое </w:t>
+      </w:r>
+      <w:proofErr w:type="spellStart"/>
+      <w:r>
+        <w:t>построени</w:t>
+      </w:r>
+      <w:proofErr w:type="spellEnd"/>
+      <w:r>
+        <w:t xml:space="preserve"> и запуск простой модели</w:t>
+      </w:r>
+      <w:r>
+        <w:t xml:space="preserve"> (</w:t>
+      </w:r>
+      <w:proofErr w:type="spellStart"/>
+      <w:r>
+        <w:t>пид</w:t>
+      </w:r>
+      <w:proofErr w:type="spellEnd"/>
+      <w:r>
+        <w:t xml:space="preserve"> регулятора)</w:t>
+      </w:r>
+    </w:p>
     <w:p/>
     <w:p>
-      <w:r>
+      <w:pPr>
+        <w:rPr>
+          <w:lang w:val="en-US"/>
+        </w:rPr>
+      </w:pPr>
+      <w:r>
+        <w:rPr>
+          <w:lang w:val="en-US"/>
+        </w:rPr>
+        <w:t>&lt;</w:t>
+      </w:r>
+      <w:proofErr w:type="gramStart"/>
+      <w:r>
+        <w:rPr>
+          <w:lang w:val="en-US"/>
+        </w:rPr>
+        <w:t>video</w:t>
+      </w:r>
+      <w:proofErr w:type="gramEnd"/>
+      <w:r>
+        <w:rPr>
+          <w:lang w:val="en-US"/>
+        </w:rPr>
+        <w:t>&gt;</w:t>
+      </w:r>
+    </w:p>
+    <w:p>
+      <w:pPr>
+        <w:rPr>
+          <w:lang w:val="en-US"/>
+        </w:rPr>
+      </w:pPr>
+    </w:p>
+    <w:p>
+      <w:pPr>
+        <w:rPr>
+          <w:lang w:val="en-US"/>
+        </w:rPr>
+      </w:pPr>
+    </w:p>
+    <w:p>
+      <w:pPr>
+        <w:rPr>
+          <w:lang w:val="en-US"/>
+        </w:rPr>
+      </w:pPr>
+    </w:p>
+    <w:p>
+      <w:pPr>
+        <w:rPr>
+          <w:lang w:val="en-US"/>
+        </w:rPr>
+      </w:pPr>
+      <w:r>
+        <w:rPr>
+          <w:lang w:val="en-US"/>
+        </w:rPr>
         <w:t xml:space="preserve"> </w:t>
       </w:r>
     </w:p>
@@ -1244,6 +2335,127 @@
     </w:sectPr>
   </w:body>
 </w:document>
+</file>
+
+<file path=word/numbering.xml><?xml version="1.0" encoding="utf-8"?>
+<w:numbering xmlns:wpc="http://schemas.microsoft.com/office/word/2010/wordprocessingCanvas" xmlns:mc="http://schemas.openxmlformats.org/markup-compatibility/2006" xmlns:o="urn:schemas-microsoft-com:office:office" xmlns:r="http://schemas.openxmlformats.org/officeDocument/2006/relationships" xmlns:m="http://schemas.openxmlformats.org/officeDocument/2006/math" xmlns:v="urn:schemas-microsoft-com:vml" xmlns:wp14="http://schemas.microsoft.com/office/word/2010/wordprocessingDrawing" xmlns:wp="http://schemas.openxmlformats.org/drawingml/2006/wordprocessingDrawing" xmlns:w10="urn:schemas-microsoft-com:office:word" xmlns:w="http://schemas.openxmlformats.org/wordprocessingml/2006/main" xmlns:w14="http://schemas.microsoft.com/office/word/2010/wordml" xmlns:w15="http://schemas.microsoft.com/office/word/2012/wordml" xmlns:wpg="http://schemas.microsoft.com/office/word/2010/wordprocessingGroup" xmlns:wpi="http://schemas.microsoft.com/office/word/2010/wordprocessingInk" xmlns:wne="http://schemas.microsoft.com/office/word/2006/wordml" xmlns:wps="http://schemas.microsoft.com/office/word/2010/wordprocessingShape" mc:Ignorable="w14 w15 wp14">
+  <w:abstractNum w:abstractNumId="0">
+    <w:nsid w:val="5E7752B2"/>
+    <w:multiLevelType w:val="hybridMultilevel"/>
+    <w:tmpl w:val="88E65F6E"/>
+    <w:lvl w:ilvl="0" w:tplc="04190001">
+      <w:start w:val="1"/>
+      <w:numFmt w:val="bullet"/>
+      <w:lvlText w:val=""/>
+      <w:lvlJc w:val="left"/>
+      <w:pPr>
+        <w:ind w:left="720" w:hanging="360"/>
+      </w:pPr>
+      <w:rPr>
+        <w:rFonts w:ascii="Symbol" w:hAnsi="Symbol" w:hint="default"/>
+      </w:rPr>
+    </w:lvl>
+    <w:lvl w:ilvl="1" w:tplc="04190003" w:tentative="1">
+      <w:start w:val="1"/>
+      <w:numFmt w:val="bullet"/>
+      <w:lvlText w:val="o"/>
+      <w:lvlJc w:val="left"/>
+      <w:pPr>
+        <w:ind w:left="1440" w:hanging="360"/>
+      </w:pPr>
+      <w:rPr>
+        <w:rFonts w:ascii="Courier New" w:hAnsi="Courier New" w:cs="Courier New" w:hint="default"/>
+      </w:rPr>
+    </w:lvl>
+    <w:lvl w:ilvl="2" w:tplc="04190005" w:tentative="1">
+      <w:start w:val="1"/>
+      <w:numFmt w:val="bullet"/>
+      <w:lvlText w:val=""/>
+      <w:lvlJc w:val="left"/>
+      <w:pPr>
+        <w:ind w:left="2160" w:hanging="360"/>
+      </w:pPr>
+      <w:rPr>
+        <w:rFonts w:ascii="Wingdings" w:hAnsi="Wingdings" w:hint="default"/>
+      </w:rPr>
+    </w:lvl>
+    <w:lvl w:ilvl="3" w:tplc="04190001" w:tentative="1">
+      <w:start w:val="1"/>
+      <w:numFmt w:val="bullet"/>
+      <w:lvlText w:val=""/>
+      <w:lvlJc w:val="left"/>
+      <w:pPr>
+        <w:ind w:left="2880" w:hanging="360"/>
+      </w:pPr>
+      <w:rPr>
+        <w:rFonts w:ascii="Symbol" w:hAnsi="Symbol" w:hint="default"/>
+      </w:rPr>
+    </w:lvl>
+    <w:lvl w:ilvl="4" w:tplc="04190003" w:tentative="1">
+      <w:start w:val="1"/>
+      <w:numFmt w:val="bullet"/>
+      <w:lvlText w:val="o"/>
+      <w:lvlJc w:val="left"/>
+      <w:pPr>
+        <w:ind w:left="3600" w:hanging="360"/>
+      </w:pPr>
+      <w:rPr>
+        <w:rFonts w:ascii="Courier New" w:hAnsi="Courier New" w:cs="Courier New" w:hint="default"/>
+      </w:rPr>
+    </w:lvl>
+    <w:lvl w:ilvl="5" w:tplc="04190005" w:tentative="1">
+      <w:start w:val="1"/>
+      <w:numFmt w:val="bullet"/>
+      <w:lvlText w:val=""/>
+      <w:lvlJc w:val="left"/>
+      <w:pPr>
+        <w:ind w:left="4320" w:hanging="360"/>
+      </w:pPr>
+      <w:rPr>
+        <w:rFonts w:ascii="Wingdings" w:hAnsi="Wingdings" w:hint="default"/>
+      </w:rPr>
+    </w:lvl>
+    <w:lvl w:ilvl="6" w:tplc="04190001" w:tentative="1">
+      <w:start w:val="1"/>
+      <w:numFmt w:val="bullet"/>
+      <w:lvlText w:val=""/>
+      <w:lvlJc w:val="left"/>
+      <w:pPr>
+        <w:ind w:left="5040" w:hanging="360"/>
+      </w:pPr>
+      <w:rPr>
+        <w:rFonts w:ascii="Symbol" w:hAnsi="Symbol" w:hint="default"/>
+      </w:rPr>
+    </w:lvl>
+    <w:lvl w:ilvl="7" w:tplc="04190003" w:tentative="1">
+      <w:start w:val="1"/>
+      <w:numFmt w:val="bullet"/>
+      <w:lvlText w:val="o"/>
+      <w:lvlJc w:val="left"/>
+      <w:pPr>
+        <w:ind w:left="5760" w:hanging="360"/>
+      </w:pPr>
+      <w:rPr>
+        <w:rFonts w:ascii="Courier New" w:hAnsi="Courier New" w:cs="Courier New" w:hint="default"/>
+      </w:rPr>
+    </w:lvl>
+    <w:lvl w:ilvl="8" w:tplc="04190005" w:tentative="1">
+      <w:start w:val="1"/>
+      <w:numFmt w:val="bullet"/>
+      <w:lvlText w:val=""/>
+      <w:lvlJc w:val="left"/>
+      <w:pPr>
+        <w:ind w:left="6480" w:hanging="360"/>
+      </w:pPr>
+      <w:rPr>
+        <w:rFonts w:ascii="Wingdings" w:hAnsi="Wingdings" w:hint="default"/>
+      </w:rPr>
+    </w:lvl>
+  </w:abstractNum>
+  <w:num w:numId="1">
+    <w:abstractNumId w:val="0"/>
+  </w:num>
+</w:numbering>
 </file>
 
 <file path=word/styles.xml><?xml version="1.0" encoding="utf-8"?>
@@ -1661,6 +2873,29 @@
       <w:szCs w:val="32"/>
     </w:rPr>
   </w:style>
+  <w:style w:type="paragraph" w:styleId="3">
+    <w:name w:val="heading 3"/>
+    <w:basedOn w:val="a"/>
+    <w:next w:val="a"/>
+    <w:link w:val="30"/>
+    <w:uiPriority w:val="9"/>
+    <w:semiHidden/>
+    <w:unhideWhenUsed/>
+    <w:qFormat/>
+    <w:rsid w:val="005A54B1"/>
+    <w:pPr>
+      <w:keepNext/>
+      <w:keepLines/>
+      <w:spacing w:before="40" w:after="0"/>
+      <w:outlineLvl w:val="2"/>
+    </w:pPr>
+    <w:rPr>
+      <w:rFonts w:asciiTheme="majorHAnsi" w:eastAsiaTheme="majorEastAsia" w:hAnsiTheme="majorHAnsi" w:cstheme="majorBidi"/>
+      <w:color w:val="1F4D78" w:themeColor="accent1" w:themeShade="7F"/>
+      <w:sz w:val="24"/>
+      <w:szCs w:val="24"/>
+    </w:rPr>
+  </w:style>
   <w:style w:type="character" w:default="1" w:styleId="a0">
     <w:name w:val="Default Paragraph Font"/>
     <w:uiPriority w:val="1"/>
@@ -1710,6 +2945,31 @@
     <w:rPr>
       <w:color w:val="0563C1" w:themeColor="hyperlink"/>
       <w:u w:val="single"/>
+    </w:rPr>
+  </w:style>
+  <w:style w:type="paragraph" w:styleId="a4">
+    <w:name w:val="List Paragraph"/>
+    <w:basedOn w:val="a"/>
+    <w:uiPriority w:val="34"/>
+    <w:qFormat/>
+    <w:rsid w:val="00F579B3"/>
+    <w:pPr>
+      <w:ind w:left="720"/>
+      <w:contextualSpacing/>
+    </w:pPr>
+  </w:style>
+  <w:style w:type="character" w:customStyle="1" w:styleId="30">
+    <w:name w:val="Заголовок 3 Знак"/>
+    <w:basedOn w:val="a0"/>
+    <w:link w:val="3"/>
+    <w:uiPriority w:val="9"/>
+    <w:semiHidden/>
+    <w:rsid w:val="005A54B1"/>
+    <w:rPr>
+      <w:rFonts w:asciiTheme="majorHAnsi" w:eastAsiaTheme="majorEastAsia" w:hAnsiTheme="majorHAnsi" w:cstheme="majorBidi"/>
+      <w:color w:val="1F4D78" w:themeColor="accent1" w:themeShade="7F"/>
+      <w:sz w:val="24"/>
+      <w:szCs w:val="24"/>
     </w:rPr>
   </w:style>
 </w:styles>

</xml_diff>

<commit_message>
0.2.44 (work on docs)
</commit_message>
<xml_diff>
--- a/docs/manual_v0.2.docx
+++ b/docs/manual_v0.2.docx
@@ -661,24 +661,33 @@
     <w:p>
       <w:pPr>
         <w:pStyle w:val="1"/>
-        <w:rPr>
-          <w:lang w:val="en-US"/>
-        </w:rPr>
-      </w:pPr>
-      <w:r>
-        <w:rPr>
-          <w:lang w:val="en-US"/>
-        </w:rPr>
-        <w:t>Defining of Sketch</w:t>
-      </w:r>
-    </w:p>
-    <w:p>
-      <w:pPr>
-        <w:rPr>
-          <w:lang w:val="en-US"/>
-        </w:rPr>
-      </w:pPr>
-    </w:p>
+      </w:pPr>
+      <w:r>
+        <w:rPr>
+          <w:lang w:val="en-US"/>
+        </w:rPr>
+        <w:t>Defining</w:t>
+      </w:r>
+      <w:r>
+        <w:t xml:space="preserve"> </w:t>
+      </w:r>
+      <w:r>
+        <w:rPr>
+          <w:lang w:val="en-US"/>
+        </w:rPr>
+        <w:t>of</w:t>
+      </w:r>
+      <w:r>
+        <w:t xml:space="preserve"> </w:t>
+      </w:r>
+      <w:r>
+        <w:rPr>
+          <w:lang w:val="en-US"/>
+        </w:rPr>
+        <w:t>Sketch</w:t>
+      </w:r>
+    </w:p>
+    <w:p/>
     <w:p>
       <w:r>
         <w:t>…</w:t>
@@ -1080,6 +1089,9 @@
         <w:t>Sketch</w:t>
       </w:r>
       <w:r>
+        <w:rPr>
+          <w:lang w:val="en-US"/>
+        </w:rPr>
         <w:t xml:space="preserve"> (</w:t>
       </w:r>
       <w:r>
@@ -1089,6 +1101,9 @@
         <w:t>model</w:t>
       </w:r>
       <w:r>
+        <w:rPr>
+          <w:lang w:val="en-US"/>
+        </w:rPr>
         <w:t xml:space="preserve">) </w:t>
       </w:r>
       <w:r>
@@ -1681,10 +1696,7 @@
         <w:t>&lt;</w:t>
       </w:r>
       <w:r>
-        <w:t xml:space="preserve">рисунок графа, </w:t>
-      </w:r>
-      <w:r>
-        <w:t xml:space="preserve">взять из статьи о </w:t>
+        <w:t xml:space="preserve">рисунок графа, взять из статьи о </w:t>
       </w:r>
       <w:proofErr w:type="spellStart"/>
       <w:r>
@@ -1972,33 +1984,30 @@
       <w:r>
         <w:t>&lt;</w:t>
       </w:r>
+      <w:r>
+        <w:t xml:space="preserve">граф </w:t>
+      </w:r>
+      <w:r>
+        <w:t xml:space="preserve">подключение нескольких </w:t>
+      </w:r>
+      <w:proofErr w:type="spellStart"/>
+      <w:r>
+        <w:t>инлетов</w:t>
+      </w:r>
+      <w:proofErr w:type="spellEnd"/>
+      <w:r>
+        <w:t>/</w:t>
+      </w:r>
+      <w:proofErr w:type="spellStart"/>
       <w:proofErr w:type="gramStart"/>
       <w:r>
-        <w:t xml:space="preserve">граф  </w:t>
-      </w:r>
-      <w:r>
-        <w:t>подключение</w:t>
+        <w:t>оутлетов</w:t>
+      </w:r>
+      <w:proofErr w:type="spellEnd"/>
+      <w:r>
+        <w:t xml:space="preserve"> &gt;</w:t>
       </w:r>
       <w:proofErr w:type="gramEnd"/>
-      <w:r>
-        <w:t xml:space="preserve"> нескольких </w:t>
-      </w:r>
-      <w:proofErr w:type="spellStart"/>
-      <w:r>
-        <w:t>инлетов</w:t>
-      </w:r>
-      <w:proofErr w:type="spellEnd"/>
-      <w:r>
-        <w:t>/</w:t>
-      </w:r>
-      <w:proofErr w:type="spellStart"/>
-      <w:r>
-        <w:t>оутлетов</w:t>
-      </w:r>
-      <w:proofErr w:type="spellEnd"/>
-      <w:r>
-        <w:t xml:space="preserve"> &gt;</w:t>
-      </w:r>
     </w:p>
     <w:p>
       <w:r>
@@ -2054,26 +2063,628 @@
       </w:r>
     </w:p>
     <w:p>
-      <w:r>
-        <w:t xml:space="preserve">… </w:t>
-      </w:r>
-      <w:r>
-        <w:t xml:space="preserve">о дискретной и </w:t>
-      </w:r>
-      <w:proofErr w:type="spellStart"/>
-      <w:r>
-        <w:t>аналогвой</w:t>
-      </w:r>
-      <w:proofErr w:type="spellEnd"/>
-      <w:r>
-        <w:t xml:space="preserve"> симуляции</w:t>
+      <w:pPr>
+        <w:rPr>
+          <w:lang w:val="en-US"/>
+        </w:rPr>
+      </w:pPr>
+      <w:r>
+        <w:rPr>
+          <w:lang w:val="en-US"/>
+        </w:rPr>
+        <w:t>Same</w:t>
+      </w:r>
+      <w:r>
+        <w:rPr>
+          <w:lang w:val="en-US"/>
+        </w:rPr>
+        <w:t xml:space="preserve"> </w:t>
+      </w:r>
+      <w:r>
+        <w:rPr>
+          <w:lang w:val="en-US"/>
+        </w:rPr>
+        <w:t>as</w:t>
+      </w:r>
+      <w:r>
+        <w:rPr>
+          <w:lang w:val="en-US"/>
+        </w:rPr>
+        <w:t xml:space="preserve"> </w:t>
+      </w:r>
+      <w:r>
+        <w:rPr>
+          <w:lang w:val="en-US"/>
+        </w:rPr>
+        <w:t>in</w:t>
+      </w:r>
+      <w:r>
+        <w:rPr>
+          <w:lang w:val="en-US"/>
+        </w:rPr>
+        <w:t xml:space="preserve"> </w:t>
+      </w:r>
+      <w:r>
+        <w:rPr>
+          <w:lang w:val="en-US"/>
+        </w:rPr>
+        <w:t>Simulink</w:t>
+      </w:r>
+      <w:r>
+        <w:rPr>
+          <w:lang w:val="en-US"/>
+        </w:rPr>
+        <w:t xml:space="preserve"> you can simulate discrete, continues and mixed models.</w:t>
+      </w:r>
+      <w:r>
+        <w:rPr>
+          <w:lang w:val="en-US"/>
+        </w:rPr>
+        <w:t xml:space="preserve"> </w:t>
+      </w:r>
+      <w:r>
+        <w:rPr>
+          <w:lang w:val="en-US"/>
+        </w:rPr>
+        <w:t>However, because of message propagation nature, the simulation approach is different.</w:t>
+      </w:r>
+    </w:p>
+    <w:p>
+      <w:r>
+        <w:t>…</w:t>
+      </w:r>
+      <w:r>
+        <w:t xml:space="preserve">Общая идея в </w:t>
+      </w:r>
+      <w:proofErr w:type="gramStart"/>
+      <w:r>
+        <w:t>том</w:t>
+      </w:r>
+      <w:proofErr w:type="gramEnd"/>
+      <w:r>
+        <w:t xml:space="preserve"> что </w:t>
+      </w:r>
+      <w:r>
+        <w:t>состояние</w:t>
+      </w:r>
+      <w:r>
+        <w:t xml:space="preserve"> модели хранится </w:t>
+      </w:r>
+      <w:proofErr w:type="spellStart"/>
+      <w:r>
+        <w:t>распределённо</w:t>
+      </w:r>
+      <w:proofErr w:type="spellEnd"/>
+      <w:r>
+        <w:t xml:space="preserve"> </w:t>
+      </w:r>
+      <w:r>
+        <w:t>внутри блоков</w:t>
+      </w:r>
+      <w:r>
+        <w:t xml:space="preserve">, а изменяя состояния </w:t>
+      </w:r>
+      <w:r>
+        <w:t>модели распространяются посредством</w:t>
+      </w:r>
+      <w:r>
+        <w:t xml:space="preserve"> передачи</w:t>
+      </w:r>
+      <w:r>
+        <w:t xml:space="preserve"> сообщений </w:t>
+      </w:r>
+      <w:r>
+        <w:t>между блоками</w:t>
+      </w:r>
+      <w:r>
+        <w:t xml:space="preserve"> (синхронизация состояния)</w:t>
+      </w:r>
+      <w:r>
+        <w:t>.</w:t>
+      </w:r>
+      <w:r>
+        <w:t xml:space="preserve"> Сами же блоки вычисляются асинхронно и независимо, так как это </w:t>
+      </w:r>
+      <w:r>
+        <w:t>и должно происходить</w:t>
+      </w:r>
+      <w:r>
+        <w:t xml:space="preserve"> в </w:t>
+      </w:r>
+      <w:r>
+        <w:t xml:space="preserve">модели </w:t>
+      </w:r>
+      <w:proofErr w:type="spellStart"/>
+      <w:r>
+        <w:t>акторов</w:t>
+      </w:r>
+      <w:proofErr w:type="spellEnd"/>
+      <w:r>
+        <w:t>.</w:t>
+      </w:r>
+    </w:p>
+    <w:p>
+      <w:r>
+        <w:t xml:space="preserve">...Альтернативно вы можете </w:t>
+      </w:r>
+      <w:proofErr w:type="gramStart"/>
+      <w:r>
+        <w:t>думать</w:t>
+      </w:r>
+      <w:proofErr w:type="gramEnd"/>
+      <w:r>
+        <w:t xml:space="preserve"> что состояние хранится в сообщениях и блоки только выполняют трансформирование этого состояния (как это принят например в </w:t>
+      </w:r>
+      <w:hyperlink r:id="rId11" w:history="1">
+        <w:proofErr w:type="spellStart"/>
+        <w:r>
+          <w:rPr>
+            <w:rStyle w:val="a3"/>
+          </w:rPr>
+          <w:t>Erlang</w:t>
+        </w:r>
+        <w:proofErr w:type="spellEnd"/>
+        <w:r>
+          <w:rPr>
+            <w:rStyle w:val="a3"/>
+          </w:rPr>
+          <w:t xml:space="preserve"> </w:t>
+        </w:r>
+        <w:proofErr w:type="spellStart"/>
+        <w:r>
+          <w:rPr>
+            <w:rStyle w:val="a3"/>
+          </w:rPr>
+          <w:t>language</w:t>
+        </w:r>
+        <w:proofErr w:type="spellEnd"/>
+      </w:hyperlink>
+      <w:r>
+        <w:t xml:space="preserve">) </w:t>
+      </w:r>
+      <w:r>
+        <w:t>и строить модель</w:t>
+      </w:r>
+      <w:r>
+        <w:t xml:space="preserve"> в соответствии с этим принципом. Но лично я считаю такой подход менее удобным.</w:t>
+      </w:r>
+    </w:p>
+    <w:p>
+      <w:pPr>
+        <w:pStyle w:val="2"/>
+        <w:rPr>
+          <w:lang w:val="en-US"/>
+        </w:rPr>
+      </w:pPr>
+      <w:r>
+        <w:rPr>
+          <w:lang w:val="en-US"/>
+        </w:rPr>
+        <w:t xml:space="preserve">Discrete models </w:t>
+      </w:r>
+    </w:p>
+    <w:p>
+      <w:r>
+        <w:t>...</w:t>
+      </w:r>
+      <w:r>
+        <w:t xml:space="preserve">Это просто симулировать дискретные модели, так как каждое измене состояния может быть представлено посылкой одного сообщением, которое распространяет это измените. </w:t>
+      </w:r>
+    </w:p>
+    <w:p>
+      <w:r>
+        <w:t>...Следующий пример демонстрирует симуляцию работы</w:t>
+      </w:r>
+      <w:r>
+        <w:t xml:space="preserve"> модели</w:t>
+      </w:r>
+      <w:r>
+        <w:t xml:space="preserve"> </w:t>
+      </w:r>
+      <w:hyperlink r:id="rId12" w:anchor="Gated_D_latch" w:history="1">
+        <w:r>
+          <w:rPr>
+            <w:rStyle w:val="a3"/>
+            <w:lang w:val="en-US"/>
+          </w:rPr>
+          <w:t>D</w:t>
+        </w:r>
+        <w:r>
+          <w:rPr>
+            <w:rStyle w:val="a3"/>
+          </w:rPr>
+          <w:t xml:space="preserve"> </w:t>
+        </w:r>
+        <w:r>
+          <w:rPr>
+            <w:rStyle w:val="a3"/>
+            <w:lang w:val="en-US"/>
+          </w:rPr>
+          <w:t>trigger</w:t>
+        </w:r>
+      </w:hyperlink>
+      <w:r>
+        <w:t xml:space="preserve"> в счётном </w:t>
+      </w:r>
+      <w:proofErr w:type="spellStart"/>
+      <w:r>
+        <w:t>режыме</w:t>
+      </w:r>
+      <w:proofErr w:type="spellEnd"/>
+      <w:r>
+        <w:t>:</w:t>
+      </w:r>
+    </w:p>
+    <w:p>
+      <w:r>
+        <w:t>&lt;</w:t>
+      </w:r>
+      <w:r>
+        <w:t>анимация работы Д-</w:t>
+      </w:r>
+      <w:proofErr w:type="spellStart"/>
+      <w:r>
+        <w:t>тригера</w:t>
+      </w:r>
+      <w:proofErr w:type="spellEnd"/>
+      <w:r>
+        <w:t xml:space="preserve"> в счётном (с инвертором) </w:t>
+      </w:r>
+      <w:proofErr w:type="spellStart"/>
+      <w:r>
+        <w:t>режыме</w:t>
+      </w:r>
+      <w:proofErr w:type="spellEnd"/>
+      <w:r>
+        <w:t xml:space="preserve">, внутри </w:t>
+      </w:r>
+      <w:proofErr w:type="spellStart"/>
+      <w:r>
+        <w:t>перенная</w:t>
+      </w:r>
+      <w:proofErr w:type="spellEnd"/>
+      <w:r>
+        <w:t xml:space="preserve"> хранящая последнее сообщение по Д входу по стробу это сообщение отправляется на выход и </w:t>
+      </w:r>
+      <w:proofErr w:type="spellStart"/>
+      <w:r>
+        <w:t>пердаётся</w:t>
+      </w:r>
+      <w:proofErr w:type="spellEnd"/>
+      <w:r>
+        <w:t xml:space="preserve"> на </w:t>
+      </w:r>
+      <w:proofErr w:type="spellStart"/>
+      <w:r>
+        <w:t>логер</w:t>
+      </w:r>
+      <w:proofErr w:type="spellEnd"/>
+      <w:r>
+        <w:t xml:space="preserve"> и через инвертор </w:t>
+      </w:r>
+      <w:proofErr w:type="spellStart"/>
+      <w:proofErr w:type="gramStart"/>
+      <w:r>
+        <w:t>возвращяется</w:t>
+      </w:r>
+      <w:proofErr w:type="spellEnd"/>
+      <w:r>
+        <w:t xml:space="preserve"> </w:t>
+      </w:r>
+      <w:r>
+        <w:t>&gt;</w:t>
+      </w:r>
+      <w:proofErr w:type="gramEnd"/>
+    </w:p>
+    <w:p>
+      <w:r>
+        <w:t>...Скетч для модели:</w:t>
+      </w:r>
+    </w:p>
+    <w:p>
+      <w:r>
+        <w:t>&lt;</w:t>
+      </w:r>
+      <w:r>
+        <w:t xml:space="preserve">код скетча Д </w:t>
+      </w:r>
+      <w:proofErr w:type="spellStart"/>
+      <w:r>
+        <w:t>тригера</w:t>
+      </w:r>
+      <w:proofErr w:type="spellEnd"/>
+      <w:r>
+        <w:t>&gt;</w:t>
+      </w:r>
+    </w:p>
+    <w:p>
+      <w:pPr>
+        <w:pStyle w:val="2"/>
+        <w:rPr>
+          <w:lang w:val="en-US"/>
+        </w:rPr>
+      </w:pPr>
+      <w:r>
+        <w:rPr>
+          <w:lang w:val="en-US"/>
+        </w:rPr>
+        <w:t>Continuous models</w:t>
+      </w:r>
+    </w:p>
+    <w:p>
+      <w:r>
+        <w:t xml:space="preserve">...Симулирование непрерывных моделей несколько сложнее, так как передача сообщений по свой сути дискретна. Потому непрерывные модели должны быть </w:t>
+      </w:r>
+      <w:proofErr w:type="spellStart"/>
+      <w:r>
+        <w:t>дискретезироаны</w:t>
+      </w:r>
+      <w:proofErr w:type="spellEnd"/>
+      <w:r>
+        <w:t xml:space="preserve"> </w:t>
+      </w:r>
+      <w:r>
+        <w:rPr>
+          <w:lang w:val="en-US"/>
+        </w:rPr>
+        <w:t>in</w:t>
+      </w:r>
+      <w:r>
+        <w:t xml:space="preserve"> </w:t>
+      </w:r>
+      <w:r>
+        <w:rPr>
+          <w:lang w:val="en-US"/>
+        </w:rPr>
+        <w:t>some</w:t>
+      </w:r>
+      <w:r>
+        <w:t xml:space="preserve"> </w:t>
+      </w:r>
+      <w:r>
+        <w:rPr>
+          <w:lang w:val="en-US"/>
+        </w:rPr>
+        <w:t>way</w:t>
+      </w:r>
+      <w:r>
+        <w:t>.</w:t>
+      </w:r>
+    </w:p>
+    <w:p>
+      <w:r>
+        <w:t>...</w:t>
+      </w:r>
+      <w:r>
+        <w:t xml:space="preserve">Эффективный способ сделать это состоит в </w:t>
+      </w:r>
+      <w:proofErr w:type="gramStart"/>
+      <w:r>
+        <w:t>том</w:t>
+      </w:r>
+      <w:proofErr w:type="gramEnd"/>
+      <w:r>
+        <w:t xml:space="preserve"> чтобы отправлять сообщение каждый раз когда состояние изменяется на некоторую дельту.</w:t>
+      </w:r>
+    </w:p>
+    <w:p>
+      <w:r>
+        <w:lastRenderedPageBreak/>
+        <w:t xml:space="preserve">...Следующий пример показывает </w:t>
+      </w:r>
+      <w:r>
+        <w:t>симуляцию работы модели</w:t>
+      </w:r>
+      <w:r>
+        <w:t xml:space="preserve"> усилится </w:t>
+      </w:r>
+      <w:r>
+        <w:rPr>
+          <w:lang w:val="en-US"/>
+        </w:rPr>
+        <w:t>with</w:t>
+      </w:r>
+      <w:r>
+        <w:t xml:space="preserve"> </w:t>
+      </w:r>
+      <w:hyperlink r:id="rId13" w:history="1">
+        <w:proofErr w:type="spellStart"/>
+        <w:r>
+          <w:rPr>
+            <w:rStyle w:val="a3"/>
+          </w:rPr>
+          <w:t>negative</w:t>
+        </w:r>
+        <w:proofErr w:type="spellEnd"/>
+        <w:r>
+          <w:rPr>
+            <w:rStyle w:val="a3"/>
+          </w:rPr>
+          <w:t xml:space="preserve"> </w:t>
+        </w:r>
+        <w:proofErr w:type="spellStart"/>
+        <w:r>
+          <w:rPr>
+            <w:rStyle w:val="a3"/>
+          </w:rPr>
+          <w:t>feedback</w:t>
+        </w:r>
+        <w:proofErr w:type="spellEnd"/>
+      </w:hyperlink>
+      <w:r>
+        <w:t>:</w:t>
+      </w:r>
+    </w:p>
+    <w:p>
+      <w:r>
+        <w:t>&lt;</w:t>
+      </w:r>
+      <w:r>
+        <w:t xml:space="preserve">анимация работы усилителя: дельта задана 0.1 на прямой вход усилителя поступает сигнал с шагом 0.025 и </w:t>
+      </w:r>
+      <w:proofErr w:type="spellStart"/>
+      <w:r>
+        <w:t>коэфициент</w:t>
+      </w:r>
+      <w:proofErr w:type="spellEnd"/>
+      <w:r>
+        <w:t xml:space="preserve"> усиления 2 таким образом с выходы усилителя сообщение </w:t>
+      </w:r>
+      <w:proofErr w:type="spellStart"/>
+      <w:r>
+        <w:t>посылется</w:t>
+      </w:r>
+      <w:proofErr w:type="spellEnd"/>
+      <w:r>
+        <w:t xml:space="preserve"> через раз</w:t>
+      </w:r>
+      <w:r>
+        <w:t xml:space="preserve"> </w:t>
+      </w:r>
+      <w:proofErr w:type="gramStart"/>
+      <w:r>
+        <w:t>или</w:t>
+      </w:r>
+      <w:proofErr w:type="gramEnd"/>
+      <w:r>
+        <w:t xml:space="preserve"> когда из-за обратной связи выход падает больше чем на 0.1 (собственно показать этот момент, кода посылаются два сообщения)</w:t>
+      </w:r>
+      <w:r>
+        <w:t>&gt;</w:t>
+      </w:r>
+    </w:p>
+    <w:p>
+      <w:r>
+        <w:t>...Скетч для модели:</w:t>
       </w:r>
       <w:bookmarkStart w:id="0" w:name="_GoBack"/>
       <w:bookmarkEnd w:id="0"/>
     </w:p>
     <w:p>
       <w:r>
-        <w:t xml:space="preserve">...при таком подходе все </w:t>
+        <w:t>&lt;</w:t>
+      </w:r>
+      <w:r>
+        <w:t>код скетча усилителя</w:t>
+      </w:r>
+      <w:r>
+        <w:t xml:space="preserve">, </w:t>
+      </w:r>
+      <w:proofErr w:type="spellStart"/>
+      <w:r>
+        <w:t>должн</w:t>
+      </w:r>
+      <w:proofErr w:type="spellEnd"/>
+      <w:r>
+        <w:t xml:space="preserve"> быть регулятор обратной связи</w:t>
+      </w:r>
+      <w:r>
+        <w:t>&gt;</w:t>
+      </w:r>
+    </w:p>
+    <w:p>
+      <w:pPr>
+        <w:pStyle w:val="2"/>
+      </w:pPr>
+      <w:r>
+        <w:rPr>
+          <w:lang w:val="en-US"/>
+        </w:rPr>
+        <w:t>Model</w:t>
+      </w:r>
+      <w:r>
+        <w:t xml:space="preserve"> </w:t>
+      </w:r>
+      <w:r>
+        <w:rPr>
+          <w:lang w:val="en-US"/>
+        </w:rPr>
+        <w:t>time</w:t>
+      </w:r>
+    </w:p>
+    <w:p>
+      <w:r>
+        <w:t xml:space="preserve">...Для большинства реальных систем время имеет значения соответственно оно должно быть отражено в модели. </w:t>
+      </w:r>
+      <w:r>
+        <w:t xml:space="preserve"> </w:t>
+      </w:r>
+      <w:r>
+        <w:t xml:space="preserve">В данном случае это сделать несколько сложнее так как состояние распределено и вычисляется асинхронно. </w:t>
+      </w:r>
+    </w:p>
+    <w:p>
+      <w:r>
+        <w:t>...Для симуляции времени используется концепция «виртуального времени», т.е. внутреннего времени модели на зависящего от реального времени её вычисления.</w:t>
+      </w:r>
+    </w:p>
+    <w:p>
+      <w:r>
+        <w:t xml:space="preserve">...Для реализации этой концепции каждое сообщение должно иметь дополнительное поле со значением </w:t>
+      </w:r>
+      <w:proofErr w:type="spellStart"/>
+      <w:r>
+        <w:t>тикущего</w:t>
+      </w:r>
+      <w:proofErr w:type="spellEnd"/>
+      <w:r>
+        <w:t xml:space="preserve"> времени </w:t>
+      </w:r>
+      <w:proofErr w:type="gramStart"/>
+      <w:r>
+        <w:t>и  в</w:t>
+      </w:r>
+      <w:proofErr w:type="gramEnd"/>
+      <w:r>
+        <w:t xml:space="preserve"> модели должен существовать один блок </w:t>
+      </w:r>
+      <w:proofErr w:type="spellStart"/>
+      <w:r>
+        <w:t>являщийся</w:t>
+      </w:r>
+      <w:proofErr w:type="spellEnd"/>
+      <w:r>
+        <w:t xml:space="preserve"> источником виртуального времени т.е. </w:t>
+      </w:r>
+      <w:proofErr w:type="spellStart"/>
+      <w:r>
+        <w:t>собсвенно</w:t>
+      </w:r>
+      <w:proofErr w:type="spellEnd"/>
+      <w:r>
+        <w:t xml:space="preserve"> устанавливающий значение поля времени.</w:t>
+      </w:r>
+    </w:p>
+    <w:p>
+      <w:r>
+        <w:t xml:space="preserve">...Другие блоки могут изменять поле времени, </w:t>
+      </w:r>
+      <w:proofErr w:type="gramStart"/>
+      <w:r>
+        <w:t>например</w:t>
+      </w:r>
+      <w:proofErr w:type="gramEnd"/>
+      <w:r>
+        <w:t xml:space="preserve"> симулируя </w:t>
+      </w:r>
+      <w:proofErr w:type="spellStart"/>
+      <w:r>
+        <w:t>некорою</w:t>
+      </w:r>
+      <w:proofErr w:type="spellEnd"/>
+      <w:r>
+        <w:t xml:space="preserve"> задержку </w:t>
+      </w:r>
+      <w:proofErr w:type="spellStart"/>
+      <w:r>
+        <w:t>распространия</w:t>
+      </w:r>
+      <w:proofErr w:type="spellEnd"/>
+      <w:r>
+        <w:t xml:space="preserve"> сообщения. Но в целом </w:t>
+      </w:r>
+      <w:r>
+        <w:t xml:space="preserve">при таком подходе все </w:t>
       </w:r>
       <w:proofErr w:type="spellStart"/>
       <w:r>
@@ -2081,10 +2692,23 @@
       </w:r>
       <w:proofErr w:type="spellEnd"/>
       <w:r>
-        <w:t xml:space="preserve"> происходят мгновенно и одновременно (с точки зрения виртуального времени модели)</w:t>
-      </w:r>
-    </w:p>
-    <w:p/>
+        <w:t xml:space="preserve"> </w:t>
+      </w:r>
+      <w:r>
+        <w:t xml:space="preserve">модели </w:t>
+      </w:r>
+      <w:r>
+        <w:t>происходят мгновенно и одновременно (с точки зрения виртуального времени модели</w:t>
+      </w:r>
+      <w:r>
+        <w:t>).</w:t>
+      </w:r>
+    </w:p>
+    <w:p>
+      <w:r>
+        <w:t>...Пример реализации виртуального времени описан в следующей главе.</w:t>
+      </w:r>
+    </w:p>
     <w:p>
       <w:pPr>
         <w:pStyle w:val="1"/>
@@ -2873,6 +3497,28 @@
       <w:szCs w:val="32"/>
     </w:rPr>
   </w:style>
+  <w:style w:type="paragraph" w:styleId="2">
+    <w:name w:val="heading 2"/>
+    <w:basedOn w:val="a"/>
+    <w:next w:val="a"/>
+    <w:link w:val="20"/>
+    <w:uiPriority w:val="9"/>
+    <w:unhideWhenUsed/>
+    <w:qFormat/>
+    <w:rsid w:val="0056734B"/>
+    <w:pPr>
+      <w:keepNext/>
+      <w:keepLines/>
+      <w:spacing w:before="40" w:after="0"/>
+      <w:outlineLvl w:val="1"/>
+    </w:pPr>
+    <w:rPr>
+      <w:rFonts w:asciiTheme="majorHAnsi" w:eastAsiaTheme="majorEastAsia" w:hAnsiTheme="majorHAnsi" w:cstheme="majorBidi"/>
+      <w:color w:val="2E74B5" w:themeColor="accent1" w:themeShade="BF"/>
+      <w:sz w:val="26"/>
+      <w:szCs w:val="26"/>
+    </w:rPr>
+  </w:style>
   <w:style w:type="paragraph" w:styleId="3">
     <w:name w:val="heading 3"/>
     <w:basedOn w:val="a"/>
@@ -2970,6 +3616,19 @@
       <w:color w:val="1F4D78" w:themeColor="accent1" w:themeShade="7F"/>
       <w:sz w:val="24"/>
       <w:szCs w:val="24"/>
+    </w:rPr>
+  </w:style>
+  <w:style w:type="character" w:customStyle="1" w:styleId="20">
+    <w:name w:val="Заголовок 2 Знак"/>
+    <w:basedOn w:val="a0"/>
+    <w:link w:val="2"/>
+    <w:uiPriority w:val="9"/>
+    <w:rsid w:val="0056734B"/>
+    <w:rPr>
+      <w:rFonts w:asciiTheme="majorHAnsi" w:eastAsiaTheme="majorEastAsia" w:hAnsiTheme="majorHAnsi" w:cstheme="majorBidi"/>
+      <w:color w:val="2E74B5" w:themeColor="accent1" w:themeShade="BF"/>
+      <w:sz w:val="26"/>
+      <w:szCs w:val="26"/>
     </w:rPr>
   </w:style>
 </w:styles>

</xml_diff>

<commit_message>
0.2.44 (work on examples)
</commit_message>
<xml_diff>
--- a/docs/manual_v0.2.docx
+++ b/docs/manual_v0.2.docx
@@ -2042,6 +2042,9 @@
     <w:p>
       <w:pPr>
         <w:pStyle w:val="1"/>
+        <w:rPr>
+          <w:lang w:val="en-US"/>
+        </w:rPr>
       </w:pPr>
       <w:r>
         <w:rPr>
@@ -2050,6 +2053,9 @@
         <w:t>Simulation</w:t>
       </w:r>
       <w:r>
+        <w:rPr>
+          <w:lang w:val="en-US"/>
+        </w:rPr>
         <w:t xml:space="preserve"> </w:t>
       </w:r>
       <w:r>
@@ -2059,6 +2065,9 @@
         <w:t>Approach</w:t>
       </w:r>
       <w:r>
+        <w:rPr>
+          <w:lang w:val="en-US"/>
+        </w:rPr>
         <w:t xml:space="preserve"> </w:t>
       </w:r>
     </w:p>
@@ -2194,11 +2203,9 @@
       <w:r>
         <w:t xml:space="preserve">модели </w:t>
       </w:r>
-      <w:proofErr w:type="spellStart"/>
-      <w:r>
-        <w:t>акторов</w:t>
-      </w:r>
-      <w:proofErr w:type="spellEnd"/>
+      <w:r>
+        <w:t>реактивных потоков</w:t>
+      </w:r>
       <w:r>
         <w:t>.</w:t>
       </w:r>
@@ -2240,27 +2247,30 @@
         <w:proofErr w:type="spellEnd"/>
       </w:hyperlink>
       <w:r>
-        <w:t xml:space="preserve">) </w:t>
-      </w:r>
-      <w:r>
-        <w:t>и строить модель</w:t>
-      </w:r>
-      <w:r>
-        <w:t xml:space="preserve"> в соответствии с этим принципом. Но лично я считаю такой подход менее удобным.</w:t>
+        <w:t>) и строить модель в соответствии с этим принципом. Но лично я считаю такой подход менее удобным.</w:t>
       </w:r>
     </w:p>
     <w:p>
       <w:pPr>
         <w:pStyle w:val="2"/>
-        <w:rPr>
-          <w:lang w:val="en-US"/>
-        </w:rPr>
-      </w:pPr>
-      <w:r>
-        <w:rPr>
-          <w:lang w:val="en-US"/>
-        </w:rPr>
-        <w:t xml:space="preserve">Discrete models </w:t>
+      </w:pPr>
+      <w:r>
+        <w:rPr>
+          <w:lang w:val="en-US"/>
+        </w:rPr>
+        <w:t>Discrete</w:t>
+      </w:r>
+      <w:r>
+        <w:t xml:space="preserve"> </w:t>
+      </w:r>
+      <w:r>
+        <w:rPr>
+          <w:lang w:val="en-US"/>
+        </w:rPr>
+        <w:t>models</w:t>
+      </w:r>
+      <w:r>
+        <w:t xml:space="preserve"> </w:t>
       </w:r>
     </w:p>
     <w:p>
@@ -2400,15 +2410,21 @@
     <w:p>
       <w:pPr>
         <w:pStyle w:val="2"/>
-        <w:rPr>
-          <w:lang w:val="en-US"/>
-        </w:rPr>
-      </w:pPr>
-      <w:r>
-        <w:rPr>
-          <w:lang w:val="en-US"/>
-        </w:rPr>
-        <w:t>Continuous models</w:t>
+      </w:pPr>
+      <w:r>
+        <w:rPr>
+          <w:lang w:val="en-US"/>
+        </w:rPr>
+        <w:t>Continuous</w:t>
+      </w:r>
+      <w:r>
+        <w:t xml:space="preserve"> </w:t>
+      </w:r>
+      <w:r>
+        <w:rPr>
+          <w:lang w:val="en-US"/>
+        </w:rPr>
+        <w:t>models</w:t>
       </w:r>
     </w:p>
     <w:p>
@@ -2470,13 +2486,7 @@
     <w:p>
       <w:r>
         <w:lastRenderedPageBreak/>
-        <w:t xml:space="preserve">...Следующий пример показывает </w:t>
-      </w:r>
-      <w:r>
-        <w:t>симуляцию работы модели</w:t>
-      </w:r>
-      <w:r>
-        <w:t xml:space="preserve"> усилится </w:t>
+        <w:t xml:space="preserve">...Следующий пример показывает симуляцию работы модели усилится </w:t>
       </w:r>
       <w:r>
         <w:rPr>
@@ -2557,305 +2567,367 @@
       <w:r>
         <w:t>...Скетч для модели:</w:t>
       </w:r>
+    </w:p>
+    <w:p>
+      <w:r>
+        <w:t>&lt;</w:t>
+      </w:r>
+      <w:r>
+        <w:t>код скетча усилителя</w:t>
+      </w:r>
+      <w:r>
+        <w:t xml:space="preserve">, </w:t>
+      </w:r>
+      <w:proofErr w:type="spellStart"/>
+      <w:r>
+        <w:t>должн</w:t>
+      </w:r>
+      <w:proofErr w:type="spellEnd"/>
+      <w:r>
+        <w:t xml:space="preserve"> быть регулятор обратной связи</w:t>
+      </w:r>
+      <w:r>
+        <w:t>&gt;</w:t>
+      </w:r>
+    </w:p>
+    <w:p>
+      <w:pPr>
+        <w:pStyle w:val="2"/>
+      </w:pPr>
+      <w:r>
+        <w:rPr>
+          <w:lang w:val="en-US"/>
+        </w:rPr>
+        <w:t>Model</w:t>
+      </w:r>
+      <w:r>
+        <w:t xml:space="preserve"> </w:t>
+      </w:r>
+      <w:r>
+        <w:rPr>
+          <w:lang w:val="en-US"/>
+        </w:rPr>
+        <w:t>time</w:t>
+      </w:r>
+    </w:p>
+    <w:p>
+      <w:r>
+        <w:t xml:space="preserve">...Для большинства реальных систем время имеет значения соответственно оно должно быть отражено в модели. </w:t>
+      </w:r>
+      <w:r>
+        <w:t xml:space="preserve"> </w:t>
+      </w:r>
+      <w:r>
+        <w:t xml:space="preserve">В данном случае это сделать несколько сложнее так как состояние распределено и вычисляется асинхронно. </w:t>
+      </w:r>
+    </w:p>
+    <w:p>
+      <w:r>
+        <w:t>...Для симуляции времени используется концепция «виртуального времени», т.е. внутреннего времени модели на зависящего от реального времени её вычисления.</w:t>
+      </w:r>
+    </w:p>
+    <w:p>
+      <w:r>
+        <w:t xml:space="preserve">...Для реализации этой концепции каждое сообщение должно иметь дополнительное поле со значением </w:t>
+      </w:r>
+      <w:proofErr w:type="spellStart"/>
+      <w:r>
+        <w:t>тикущего</w:t>
+      </w:r>
+      <w:proofErr w:type="spellEnd"/>
+      <w:r>
+        <w:t xml:space="preserve"> времени </w:t>
+      </w:r>
+      <w:proofErr w:type="gramStart"/>
+      <w:r>
+        <w:t>и  в</w:t>
+      </w:r>
+      <w:proofErr w:type="gramEnd"/>
+      <w:r>
+        <w:t xml:space="preserve"> модели должен существовать один блок </w:t>
+      </w:r>
+      <w:proofErr w:type="spellStart"/>
+      <w:r>
+        <w:t>являщийся</w:t>
+      </w:r>
+      <w:proofErr w:type="spellEnd"/>
+      <w:r>
+        <w:t xml:space="preserve"> источником виртуального времени т.е. </w:t>
+      </w:r>
+      <w:proofErr w:type="spellStart"/>
+      <w:r>
+        <w:t>собсвенно</w:t>
+      </w:r>
+      <w:proofErr w:type="spellEnd"/>
+      <w:r>
+        <w:t xml:space="preserve"> устанавливающий значение поля времени.</w:t>
+      </w:r>
+    </w:p>
+    <w:p>
+      <w:r>
+        <w:t xml:space="preserve">...Другие блоки могут изменять поле времени, </w:t>
+      </w:r>
+      <w:proofErr w:type="gramStart"/>
+      <w:r>
+        <w:t>например</w:t>
+      </w:r>
+      <w:proofErr w:type="gramEnd"/>
+      <w:r>
+        <w:t xml:space="preserve"> симулируя </w:t>
+      </w:r>
+      <w:proofErr w:type="spellStart"/>
+      <w:r>
+        <w:t>некорою</w:t>
+      </w:r>
+      <w:proofErr w:type="spellEnd"/>
+      <w:r>
+        <w:t xml:space="preserve"> задержку </w:t>
+      </w:r>
+      <w:proofErr w:type="spellStart"/>
+      <w:r>
+        <w:t>распространия</w:t>
+      </w:r>
+      <w:proofErr w:type="spellEnd"/>
+      <w:r>
+        <w:t xml:space="preserve"> сообщения. Но в целом при таком подходе все </w:t>
+      </w:r>
+      <w:proofErr w:type="spellStart"/>
+      <w:r>
+        <w:t>вычиления</w:t>
+      </w:r>
+      <w:proofErr w:type="spellEnd"/>
+      <w:r>
+        <w:t xml:space="preserve"> модели происходят мгновенно и одновременно (с точки зрения виртуального времени модели).</w:t>
+      </w:r>
+    </w:p>
+    <w:p>
+      <w:r>
+        <w:t>...Пример реализации виртуального времени описан в следующей главе.</w:t>
+      </w:r>
+    </w:p>
+    <w:p>
+      <w:pPr>
+        <w:pStyle w:val="1"/>
+        <w:rPr>
+          <w:lang w:val="en-US"/>
+        </w:rPr>
+      </w:pPr>
+      <w:r>
+        <w:rPr>
+          <w:lang w:val="en-US"/>
+        </w:rPr>
+        <w:t>Build</w:t>
+      </w:r>
+      <w:r>
+        <w:t xml:space="preserve"> </w:t>
+      </w:r>
+      <w:r>
+        <w:rPr>
+          <w:lang w:val="en-US"/>
+        </w:rPr>
+        <w:t>and</w:t>
+      </w:r>
+      <w:r>
+        <w:t xml:space="preserve"> </w:t>
+      </w:r>
+      <w:r>
+        <w:rPr>
+          <w:lang w:val="en-US"/>
+        </w:rPr>
+        <w:t>Run</w:t>
+      </w:r>
+      <w:r>
+        <w:t xml:space="preserve"> </w:t>
+      </w:r>
+      <w:r>
+        <w:rPr>
+          <w:lang w:val="en-US"/>
+        </w:rPr>
+        <w:t>Simple</w:t>
+      </w:r>
+      <w:r>
+        <w:t xml:space="preserve"> </w:t>
+      </w:r>
+      <w:r>
+        <w:rPr>
+          <w:lang w:val="en-US"/>
+        </w:rPr>
+        <w:t>Model</w:t>
+      </w:r>
+    </w:p>
+    <w:p>
+      <w:r>
+        <w:t xml:space="preserve">...В качестве примера будем использовать модель простой системы подержания </w:t>
+      </w:r>
+      <w:proofErr w:type="gramStart"/>
+      <w:r>
+        <w:t>заданного  уровня</w:t>
+      </w:r>
+      <w:proofErr w:type="gramEnd"/>
+      <w:r>
+        <w:t xml:space="preserve"> воды в ёмкости:</w:t>
+      </w:r>
+    </w:p>
+    <w:p>
+      <w:r>
+        <w:t>&lt;</w:t>
+      </w:r>
+      <w:r>
+        <w:t xml:space="preserve">схематическое изображение модели, ёмкость с водой, кран </w:t>
+      </w:r>
+      <w:proofErr w:type="gramStart"/>
+      <w:r>
+        <w:t>наполнения ,</w:t>
+      </w:r>
+      <w:proofErr w:type="gramEnd"/>
+      <w:r>
+        <w:t xml:space="preserve"> кран слова, </w:t>
+      </w:r>
+      <w:proofErr w:type="spellStart"/>
+      <w:r>
+        <w:t>дачик</w:t>
+      </w:r>
+      <w:proofErr w:type="spellEnd"/>
+      <w:r>
+        <w:t xml:space="preserve"> уровня и ПИД регулятор</w:t>
+      </w:r>
+      <w:r>
+        <w:t>&gt;</w:t>
+      </w:r>
+    </w:p>
+    <w:p>
+      <w:r>
+        <w:t>...Для симуляции этой модели мы будем испо</w:t>
+      </w:r>
       <w:bookmarkStart w:id="0" w:name="_GoBack"/>
       <w:bookmarkEnd w:id="0"/>
-    </w:p>
-    <w:p>
-      <w:r>
+      <w:r>
+        <w:t>льзовать следующие блоки:</w:t>
+      </w:r>
+    </w:p>
+    <w:p>
+      <w:pPr>
+        <w:rPr>
+          <w:lang w:val="en-US"/>
+        </w:rPr>
+      </w:pPr>
+      <w:proofErr w:type="spellStart"/>
+      <w:r>
+        <w:rPr>
+          <w:lang w:val="en-US"/>
+        </w:rPr>
+        <w:t>TimeLoop</w:t>
+      </w:r>
+      <w:proofErr w:type="spellEnd"/>
+    </w:p>
+    <w:p>
+      <w:pPr>
+        <w:rPr>
+          <w:lang w:val="en-US"/>
+        </w:rPr>
+      </w:pPr>
+    </w:p>
+    <w:p>
+      <w:r>
+        <w:t>...</w:t>
+      </w:r>
+      <w:r>
+        <w:t xml:space="preserve">пошаговое </w:t>
+      </w:r>
+      <w:proofErr w:type="spellStart"/>
+      <w:r>
+        <w:t>построени</w:t>
+      </w:r>
+      <w:proofErr w:type="spellEnd"/>
+      <w:r>
+        <w:t xml:space="preserve"> и запуск простой модели</w:t>
+      </w:r>
+      <w:r>
+        <w:t xml:space="preserve"> (</w:t>
+      </w:r>
+      <w:proofErr w:type="spellStart"/>
+      <w:r>
+        <w:t>пид</w:t>
+      </w:r>
+      <w:proofErr w:type="spellEnd"/>
+      <w:r>
+        <w:t xml:space="preserve"> регулятора)</w:t>
+      </w:r>
+    </w:p>
+    <w:p/>
+    <w:p>
+      <w:pPr>
+        <w:rPr>
+          <w:lang w:val="en-US"/>
+        </w:rPr>
+      </w:pPr>
+      <w:r>
+        <w:rPr>
+          <w:lang w:val="en-US"/>
+        </w:rPr>
         <w:t>&lt;</w:t>
       </w:r>
-      <w:r>
-        <w:t>код скетча усилителя</w:t>
-      </w:r>
-      <w:r>
-        <w:t xml:space="preserve">, </w:t>
-      </w:r>
-      <w:proofErr w:type="spellStart"/>
-      <w:r>
-        <w:t>должн</w:t>
-      </w:r>
-      <w:proofErr w:type="spellEnd"/>
-      <w:r>
-        <w:t xml:space="preserve"> быть регулятор обратной связи</w:t>
-      </w:r>
-      <w:r>
+      <w:proofErr w:type="gramStart"/>
+      <w:r>
+        <w:rPr>
+          <w:lang w:val="en-US"/>
+        </w:rPr>
+        <w:t>video</w:t>
+      </w:r>
+      <w:proofErr w:type="gramEnd"/>
+      <w:r>
+        <w:rPr>
+          <w:lang w:val="en-US"/>
+        </w:rPr>
         <w:t>&gt;</w:t>
       </w:r>
     </w:p>
     <w:p>
       <w:pPr>
-        <w:pStyle w:val="2"/>
-      </w:pPr>
-      <w:r>
-        <w:rPr>
-          <w:lang w:val="en-US"/>
-        </w:rPr>
-        <w:t>Model</w:t>
-      </w:r>
-      <w:r>
-        <w:t xml:space="preserve"> </w:t>
-      </w:r>
-      <w:r>
-        <w:rPr>
-          <w:lang w:val="en-US"/>
-        </w:rPr>
-        <w:t>time</w:t>
-      </w:r>
-    </w:p>
-    <w:p>
-      <w:r>
-        <w:t xml:space="preserve">...Для большинства реальных систем время имеет значения соответственно оно должно быть отражено в модели. </w:t>
-      </w:r>
-      <w:r>
-        <w:t xml:space="preserve"> </w:t>
-      </w:r>
-      <w:r>
-        <w:t xml:space="preserve">В данном случае это сделать несколько сложнее так как состояние распределено и вычисляется асинхронно. </w:t>
-      </w:r>
-    </w:p>
-    <w:p>
-      <w:r>
-        <w:t>...Для симуляции времени используется концепция «виртуального времени», т.е. внутреннего времени модели на зависящего от реального времени её вычисления.</w:t>
-      </w:r>
-    </w:p>
-    <w:p>
-      <w:r>
-        <w:t xml:space="preserve">...Для реализации этой концепции каждое сообщение должно иметь дополнительное поле со значением </w:t>
-      </w:r>
-      <w:proofErr w:type="spellStart"/>
-      <w:r>
-        <w:t>тикущего</w:t>
-      </w:r>
-      <w:proofErr w:type="spellEnd"/>
-      <w:r>
-        <w:t xml:space="preserve"> времени </w:t>
-      </w:r>
-      <w:proofErr w:type="gramStart"/>
-      <w:r>
-        <w:t>и  в</w:t>
-      </w:r>
-      <w:proofErr w:type="gramEnd"/>
-      <w:r>
-        <w:t xml:space="preserve"> модели должен существовать один блок </w:t>
-      </w:r>
-      <w:proofErr w:type="spellStart"/>
-      <w:r>
-        <w:t>являщийся</w:t>
-      </w:r>
-      <w:proofErr w:type="spellEnd"/>
-      <w:r>
-        <w:t xml:space="preserve"> источником виртуального времени т.е. </w:t>
-      </w:r>
-      <w:proofErr w:type="spellStart"/>
-      <w:r>
-        <w:t>собсвенно</w:t>
-      </w:r>
-      <w:proofErr w:type="spellEnd"/>
-      <w:r>
-        <w:t xml:space="preserve"> устанавливающий значение поля времени.</w:t>
-      </w:r>
-    </w:p>
-    <w:p>
-      <w:r>
-        <w:t xml:space="preserve">...Другие блоки могут изменять поле времени, </w:t>
-      </w:r>
-      <w:proofErr w:type="gramStart"/>
-      <w:r>
-        <w:t>например</w:t>
-      </w:r>
-      <w:proofErr w:type="gramEnd"/>
-      <w:r>
-        <w:t xml:space="preserve"> симулируя </w:t>
-      </w:r>
-      <w:proofErr w:type="spellStart"/>
-      <w:r>
-        <w:t>некорою</w:t>
-      </w:r>
-      <w:proofErr w:type="spellEnd"/>
-      <w:r>
-        <w:t xml:space="preserve"> задержку </w:t>
-      </w:r>
-      <w:proofErr w:type="spellStart"/>
-      <w:r>
-        <w:t>распространия</w:t>
-      </w:r>
-      <w:proofErr w:type="spellEnd"/>
-      <w:r>
-        <w:t xml:space="preserve"> сообщения. Но в целом </w:t>
-      </w:r>
-      <w:r>
-        <w:t xml:space="preserve">при таком подходе все </w:t>
-      </w:r>
-      <w:proofErr w:type="spellStart"/>
-      <w:r>
-        <w:t>вычиления</w:t>
-      </w:r>
-      <w:proofErr w:type="spellEnd"/>
-      <w:r>
-        <w:t xml:space="preserve"> </w:t>
-      </w:r>
-      <w:r>
-        <w:t xml:space="preserve">модели </w:t>
-      </w:r>
-      <w:r>
-        <w:t>происходят мгновенно и одновременно (с точки зрения виртуального времени модели</w:t>
-      </w:r>
-      <w:r>
-        <w:t>).</w:t>
-      </w:r>
-    </w:p>
-    <w:p>
-      <w:r>
-        <w:t>...Пример реализации виртуального времени описан в следующей главе.</w:t>
+        <w:rPr>
+          <w:lang w:val="en-US"/>
+        </w:rPr>
+      </w:pPr>
+    </w:p>
+    <w:p>
+      <w:pPr>
+        <w:rPr>
+          <w:lang w:val="en-US"/>
+        </w:rPr>
+      </w:pPr>
+    </w:p>
+    <w:p>
+      <w:pPr>
+        <w:rPr>
+          <w:lang w:val="en-US"/>
+        </w:rPr>
+      </w:pPr>
+    </w:p>
+    <w:p>
+      <w:pPr>
+        <w:rPr>
+          <w:lang w:val="en-US"/>
+        </w:rPr>
+      </w:pPr>
+      <w:r>
+        <w:rPr>
+          <w:lang w:val="en-US"/>
+        </w:rPr>
+        <w:t xml:space="preserve"> </w:t>
       </w:r>
     </w:p>
     <w:p>
       <w:pPr>
         <w:pStyle w:val="1"/>
-      </w:pPr>
-      <w:r>
-        <w:rPr>
-          <w:lang w:val="en-US"/>
-        </w:rPr>
-        <w:t>Build</w:t>
-      </w:r>
-      <w:r>
-        <w:t xml:space="preserve"> </w:t>
-      </w:r>
-      <w:r>
-        <w:rPr>
-          <w:lang w:val="en-US"/>
-        </w:rPr>
-        <w:t>and</w:t>
-      </w:r>
-      <w:r>
-        <w:t xml:space="preserve"> </w:t>
-      </w:r>
-      <w:r>
-        <w:rPr>
-          <w:lang w:val="en-US"/>
-        </w:rPr>
-        <w:t>Run</w:t>
-      </w:r>
-      <w:r>
-        <w:t xml:space="preserve"> </w:t>
-      </w:r>
-      <w:r>
-        <w:rPr>
-          <w:lang w:val="en-US"/>
-        </w:rPr>
-        <w:t>Simple</w:t>
-      </w:r>
-      <w:r>
-        <w:t xml:space="preserve"> </w:t>
-      </w:r>
-      <w:r>
-        <w:rPr>
-          <w:lang w:val="en-US"/>
-        </w:rPr>
-        <w:t>Model</w:t>
-      </w:r>
-    </w:p>
-    <w:p>
-      <w:r>
-        <w:t>...</w:t>
-      </w:r>
-      <w:r>
-        <w:t xml:space="preserve">пошаговое </w:t>
-      </w:r>
-      <w:proofErr w:type="spellStart"/>
-      <w:r>
-        <w:t>построени</w:t>
-      </w:r>
-      <w:proofErr w:type="spellEnd"/>
-      <w:r>
-        <w:t xml:space="preserve"> и запуск простой модели</w:t>
-      </w:r>
-      <w:r>
-        <w:t xml:space="preserve"> (</w:t>
-      </w:r>
-      <w:proofErr w:type="spellStart"/>
-      <w:r>
-        <w:t>пид</w:t>
-      </w:r>
-      <w:proofErr w:type="spellEnd"/>
-      <w:r>
-        <w:t xml:space="preserve"> регулятора)</w:t>
-      </w:r>
-    </w:p>
-    <w:p/>
-    <w:p>
-      <w:pPr>
-        <w:rPr>
-          <w:lang w:val="en-US"/>
-        </w:rPr>
-      </w:pPr>
-      <w:r>
-        <w:rPr>
-          <w:lang w:val="en-US"/>
-        </w:rPr>
-        <w:t>&lt;</w:t>
-      </w:r>
-      <w:proofErr w:type="gramStart"/>
-      <w:r>
-        <w:rPr>
-          <w:lang w:val="en-US"/>
-        </w:rPr>
-        <w:t>video</w:t>
-      </w:r>
-      <w:proofErr w:type="gramEnd"/>
-      <w:r>
-        <w:rPr>
-          <w:lang w:val="en-US"/>
-        </w:rPr>
-        <w:t>&gt;</w:t>
-      </w:r>
-    </w:p>
-    <w:p>
-      <w:pPr>
-        <w:rPr>
-          <w:lang w:val="en-US"/>
-        </w:rPr>
-      </w:pPr>
-    </w:p>
-    <w:p>
-      <w:pPr>
-        <w:rPr>
-          <w:lang w:val="en-US"/>
-        </w:rPr>
-      </w:pPr>
-    </w:p>
-    <w:p>
-      <w:pPr>
-        <w:rPr>
-          <w:lang w:val="en-US"/>
-        </w:rPr>
-      </w:pPr>
-    </w:p>
-    <w:p>
-      <w:pPr>
-        <w:rPr>
-          <w:lang w:val="en-US"/>
-        </w:rPr>
-      </w:pPr>
-      <w:r>
-        <w:rPr>
-          <w:lang w:val="en-US"/>
-        </w:rPr>
-        <w:t xml:space="preserve"> </w:t>
-      </w:r>
-    </w:p>
-    <w:p>
-      <w:pPr>
-        <w:pStyle w:val="1"/>
-        <w:rPr>
-          <w:lang w:val="en-US"/>
-        </w:rPr>
-      </w:pPr>
-      <w:r>
-        <w:rPr>
-          <w:lang w:val="en-US"/>
-        </w:rPr>
+        <w:rPr>
+          <w:lang w:val="en-US"/>
+        </w:rPr>
+      </w:pPr>
+      <w:r>
+        <w:rPr>
+          <w:lang w:val="en-US"/>
+        </w:rPr>
+        <w:lastRenderedPageBreak/>
         <w:t>User Interface</w:t>
       </w:r>
     </w:p>

</xml_diff>

<commit_message>
0.2.52 (work on docs)
</commit_message>
<xml_diff>
--- a/docs/manual_v0.2.docx
+++ b/docs/manual_v0.2.docx
@@ -1631,7 +1631,19 @@
           <w:rPr>
             <w:rStyle w:val="a3"/>
           </w:rPr>
-          <w:t>akka-streams</w:t>
+          <w:t>akka-s</w:t>
+        </w:r>
+        <w:r>
+          <w:rPr>
+            <w:rStyle w:val="a3"/>
+          </w:rPr>
+          <w:t>t</w:t>
+        </w:r>
+        <w:r>
+          <w:rPr>
+            <w:rStyle w:val="a3"/>
+          </w:rPr>
+          <w:t>reams</w:t>
         </w:r>
         <w:proofErr w:type="spellEnd"/>
         <w:r>
@@ -2305,6 +2317,7 @@
           </w:rPr>
           <w:t xml:space="preserve"> </w:t>
         </w:r>
+        <w:proofErr w:type="gramStart"/>
         <w:r>
           <w:rPr>
             <w:rStyle w:val="a3"/>
@@ -2314,23 +2327,25 @@
         </w:r>
       </w:hyperlink>
       <w:r>
-        <w:t xml:space="preserve"> в счётном </w:t>
-      </w:r>
-      <w:proofErr w:type="spellStart"/>
-      <w:r>
-        <w:t>режыме</w:t>
-      </w:r>
-      <w:proofErr w:type="spellEnd"/>
+        <w:t xml:space="preserve"> </w:t>
+      </w:r>
       <w:r>
         <w:t>:</w:t>
       </w:r>
+      <w:proofErr w:type="gramEnd"/>
     </w:p>
     <w:p>
       <w:r>
         <w:t>&lt;</w:t>
       </w:r>
       <w:r>
-        <w:t>анимация работы Д-</w:t>
+        <w:t xml:space="preserve"> рисунок </w:t>
+      </w:r>
+      <w:r>
+        <w:t xml:space="preserve"> </w:t>
+      </w:r>
+      <w:r>
+        <w:t xml:space="preserve">скетча Д </w:t>
       </w:r>
       <w:proofErr w:type="spellStart"/>
       <w:r>
@@ -2338,154 +2353,113 @@
       </w:r>
       <w:proofErr w:type="spellEnd"/>
       <w:r>
-        <w:t xml:space="preserve"> в счётном (с инвертором) </w:t>
-      </w:r>
-      <w:proofErr w:type="spellStart"/>
-      <w:r>
-        <w:t>режыме</w:t>
-      </w:r>
-      <w:proofErr w:type="spellEnd"/>
-      <w:r>
-        <w:t xml:space="preserve">, внутри </w:t>
-      </w:r>
-      <w:proofErr w:type="spellStart"/>
-      <w:r>
-        <w:t>перенная</w:t>
-      </w:r>
-      <w:proofErr w:type="spellEnd"/>
-      <w:r>
-        <w:t xml:space="preserve"> хранящая последнее сообщение по Д входу по стробу это сообщение отправляется на выход и </w:t>
-      </w:r>
-      <w:proofErr w:type="spellStart"/>
-      <w:r>
-        <w:t>пердаётся</w:t>
-      </w:r>
-      <w:proofErr w:type="spellEnd"/>
-      <w:r>
-        <w:t xml:space="preserve"> на </w:t>
-      </w:r>
-      <w:proofErr w:type="spellStart"/>
-      <w:r>
-        <w:t>логер</w:t>
-      </w:r>
-      <w:proofErr w:type="spellEnd"/>
-      <w:r>
-        <w:t xml:space="preserve"> и через инвертор </w:t>
-      </w:r>
-      <w:proofErr w:type="spellStart"/>
+        <w:t xml:space="preserve"> </w:t>
+      </w:r>
+      <w:bookmarkStart w:id="0" w:name="_GoBack"/>
+      <w:bookmarkEnd w:id="0"/>
+      <w:r>
+        <w:t>&gt;</w:t>
+      </w:r>
+    </w:p>
+    <w:p>
+      <w:r>
+        <w:t>...Скетч для модели:</w:t>
+      </w:r>
+    </w:p>
+    <w:p>
+      <w:r>
+        <w:t>&lt;</w:t>
+      </w:r>
+      <w:r>
+        <w:t xml:space="preserve">код скетча Д </w:t>
+      </w:r>
+      <w:proofErr w:type="spellStart"/>
+      <w:r>
+        <w:t>тригера</w:t>
+      </w:r>
+      <w:proofErr w:type="spellEnd"/>
+      <w:r>
+        <w:t>&gt;</w:t>
+      </w:r>
+    </w:p>
+    <w:p>
+      <w:pPr>
+        <w:pStyle w:val="2"/>
+      </w:pPr>
+      <w:r>
+        <w:rPr>
+          <w:lang w:val="en-US"/>
+        </w:rPr>
+        <w:t>Continuous</w:t>
+      </w:r>
+      <w:r>
+        <w:t xml:space="preserve"> </w:t>
+      </w:r>
+      <w:r>
+        <w:rPr>
+          <w:lang w:val="en-US"/>
+        </w:rPr>
+        <w:t>models</w:t>
+      </w:r>
+    </w:p>
+    <w:p>
+      <w:r>
+        <w:t xml:space="preserve">...Симулирование непрерывных моделей несколько сложнее, так как передача сообщений по свой сути дискретна. Потому непрерывные модели должны быть </w:t>
+      </w:r>
+      <w:proofErr w:type="spellStart"/>
+      <w:r>
+        <w:t>дискретезироаны</w:t>
+      </w:r>
+      <w:proofErr w:type="spellEnd"/>
+      <w:r>
+        <w:t xml:space="preserve"> </w:t>
+      </w:r>
+      <w:r>
+        <w:rPr>
+          <w:lang w:val="en-US"/>
+        </w:rPr>
+        <w:t>in</w:t>
+      </w:r>
+      <w:r>
+        <w:t xml:space="preserve"> </w:t>
+      </w:r>
+      <w:r>
+        <w:rPr>
+          <w:lang w:val="en-US"/>
+        </w:rPr>
+        <w:t>some</w:t>
+      </w:r>
+      <w:r>
+        <w:t xml:space="preserve"> </w:t>
+      </w:r>
+      <w:r>
+        <w:rPr>
+          <w:lang w:val="en-US"/>
+        </w:rPr>
+        <w:t>way</w:t>
+      </w:r>
+      <w:r>
+        <w:t>.</w:t>
+      </w:r>
+    </w:p>
+    <w:p>
+      <w:r>
+        <w:t>...</w:t>
+      </w:r>
+      <w:r>
+        <w:t xml:space="preserve">Эффективный способ сделать это состоит в </w:t>
+      </w:r>
       <w:proofErr w:type="gramStart"/>
       <w:r>
-        <w:t>возвращяется</w:t>
-      </w:r>
-      <w:proofErr w:type="spellEnd"/>
-      <w:r>
-        <w:t xml:space="preserve"> </w:t>
-      </w:r>
-      <w:r>
-        <w:t>&gt;</w:t>
+        <w:t>том</w:t>
       </w:r>
       <w:proofErr w:type="gramEnd"/>
-    </w:p>
-    <w:p>
-      <w:r>
-        <w:t>...Скетч для модели:</w:t>
-      </w:r>
-    </w:p>
-    <w:p>
-      <w:r>
-        <w:t>&lt;</w:t>
-      </w:r>
-      <w:r>
-        <w:t xml:space="preserve">код скетча Д </w:t>
-      </w:r>
-      <w:proofErr w:type="spellStart"/>
-      <w:r>
-        <w:t>тригера</w:t>
-      </w:r>
-      <w:proofErr w:type="spellEnd"/>
-      <w:r>
-        <w:t>&gt;</w:t>
-      </w:r>
-    </w:p>
-    <w:p>
-      <w:pPr>
-        <w:pStyle w:val="2"/>
-      </w:pPr>
-      <w:r>
-        <w:rPr>
-          <w:lang w:val="en-US"/>
-        </w:rPr>
-        <w:t>Continuous</w:t>
-      </w:r>
-      <w:r>
-        <w:t xml:space="preserve"> </w:t>
-      </w:r>
-      <w:r>
-        <w:rPr>
-          <w:lang w:val="en-US"/>
-        </w:rPr>
-        <w:t>models</w:t>
-      </w:r>
-    </w:p>
-    <w:p>
-      <w:r>
-        <w:t xml:space="preserve">...Симулирование непрерывных моделей несколько сложнее, так как передача сообщений по свой сути дискретна. Потому непрерывные модели должны быть </w:t>
-      </w:r>
-      <w:proofErr w:type="spellStart"/>
-      <w:r>
-        <w:t>дискретезироаны</w:t>
-      </w:r>
-      <w:proofErr w:type="spellEnd"/>
-      <w:r>
-        <w:t xml:space="preserve"> </w:t>
-      </w:r>
-      <w:r>
-        <w:rPr>
-          <w:lang w:val="en-US"/>
-        </w:rPr>
-        <w:t>in</w:t>
-      </w:r>
-      <w:r>
-        <w:t xml:space="preserve"> </w:t>
-      </w:r>
-      <w:r>
-        <w:rPr>
-          <w:lang w:val="en-US"/>
-        </w:rPr>
-        <w:t>some</w:t>
-      </w:r>
-      <w:r>
-        <w:t xml:space="preserve"> </w:t>
-      </w:r>
-      <w:r>
-        <w:rPr>
-          <w:lang w:val="en-US"/>
-        </w:rPr>
-        <w:t>way</w:t>
-      </w:r>
-      <w:r>
-        <w:t>.</w:t>
-      </w:r>
-    </w:p>
-    <w:p>
-      <w:r>
-        <w:t>...</w:t>
-      </w:r>
-      <w:r>
-        <w:t xml:space="preserve">Эффективный способ сделать это состоит в </w:t>
-      </w:r>
-      <w:proofErr w:type="gramStart"/>
-      <w:r>
-        <w:t>том</w:t>
-      </w:r>
-      <w:proofErr w:type="gramEnd"/>
       <w:r>
         <w:t xml:space="preserve"> чтобы отправлять сообщение каждый раз когда состояние изменяется на некоторую дельту.</w:t>
       </w:r>
     </w:p>
     <w:p>
       <w:r>
-        <w:lastRenderedPageBreak/>
         <w:t xml:space="preserve">...Следующий пример показывает симуляцию работы модели усилится </w:t>
       </w:r>
       <w:r>
@@ -2527,6 +2501,7 @@
     </w:p>
     <w:p>
       <w:r>
+        <w:lastRenderedPageBreak/>
         <w:t>&lt;</w:t>
       </w:r>
       <w:r>
@@ -2797,12 +2772,7 @@
     </w:p>
     <w:p>
       <w:r>
-        <w:t>...Для симуляции этой модели мы будем испо</w:t>
-      </w:r>
-      <w:bookmarkStart w:id="0" w:name="_GoBack"/>
-      <w:bookmarkEnd w:id="0"/>
-      <w:r>
-        <w:t>льзовать следующие блоки:</w:t>
+        <w:t>...Для симуляции этой модели мы будем использовать следующие блоки:</w:t>
       </w:r>
     </w:p>
     <w:p>
@@ -2881,6 +2851,13 @@
         </w:rPr>
         <w:t>&gt;</w:t>
       </w:r>
+    </w:p>
+    <w:p>
+      <w:pPr>
+        <w:rPr>
+          <w:lang w:val="en-US"/>
+        </w:rPr>
+      </w:pPr>
     </w:p>
     <w:p>
       <w:pPr>
@@ -2933,6 +2910,118 @@
     </w:p>
     <w:p>
       <w:pPr>
+        <w:rPr>
+          <w:lang w:val="en-US"/>
+        </w:rPr>
+      </w:pPr>
+      <w:r>
+        <w:rPr>
+          <w:lang w:val="en-US"/>
+        </w:rPr>
+        <w:t xml:space="preserve">The application have simple UI for a selecting of the sketch to be launch and for managing of the </w:t>
+      </w:r>
+      <w:r>
+        <w:rPr>
+          <w:lang w:val="en-US"/>
+        </w:rPr>
+        <w:t xml:space="preserve">launched </w:t>
+      </w:r>
+      <w:r>
+        <w:rPr>
+          <w:lang w:val="en-US"/>
+        </w:rPr>
+        <w:t>sketch.</w:t>
+      </w:r>
+    </w:p>
+    <w:p>
+      <w:pPr>
+        <w:rPr>
+          <w:lang w:val="en-US"/>
+        </w:rPr>
+      </w:pPr>
+      <w:r>
+        <w:rPr>
+          <w:lang w:val="en-US"/>
+        </w:rPr>
+        <w:t>&lt;</w:t>
+      </w:r>
+      <w:proofErr w:type="spellStart"/>
+      <w:proofErr w:type="gramStart"/>
+      <w:r>
+        <w:t>скрин</w:t>
+      </w:r>
+      <w:proofErr w:type="spellEnd"/>
+      <w:proofErr w:type="gramEnd"/>
+      <w:r>
+        <w:rPr>
+          <w:lang w:val="en-US"/>
+        </w:rPr>
+        <w:t xml:space="preserve"> </w:t>
+      </w:r>
+      <w:r>
+        <w:t>списка</w:t>
+      </w:r>
+      <w:r>
+        <w:rPr>
+          <w:lang w:val="en-US"/>
+        </w:rPr>
+        <w:t xml:space="preserve"> </w:t>
+      </w:r>
+      <w:r>
+        <w:t>скетчей</w:t>
+      </w:r>
+      <w:r>
+        <w:rPr>
+          <w:lang w:val="en-US"/>
+        </w:rPr>
+        <w:t>&gt;</w:t>
+      </w:r>
+    </w:p>
+    <w:p>
+      <w:r>
+        <w:t>&lt;</w:t>
+      </w:r>
+      <w:r>
+        <w:t>описание элементов</w:t>
+      </w:r>
+      <w:r>
+        <w:t>&gt;</w:t>
+      </w:r>
+    </w:p>
+    <w:p>
+      <w:r>
+        <w:t>&lt;</w:t>
+      </w:r>
+      <w:proofErr w:type="spellStart"/>
+      <w:r>
+        <w:t>скрин</w:t>
+      </w:r>
+      <w:proofErr w:type="spellEnd"/>
+      <w:r>
+        <w:t xml:space="preserve"> </w:t>
+      </w:r>
+      <w:proofErr w:type="spellStart"/>
+      <w:r>
+        <w:t>сетча</w:t>
+      </w:r>
+      <w:proofErr w:type="spellEnd"/>
+      <w:r>
+        <w:t>&gt;</w:t>
+      </w:r>
+    </w:p>
+    <w:p>
+      <w:r>
+        <w:t>&lt;</w:t>
+      </w:r>
+      <w:r>
+        <w:t>описание элементов</w:t>
+      </w:r>
+      <w:r>
+        <w:t>&gt;</w:t>
+      </w:r>
+    </w:p>
+    <w:p>
+      <w:pPr>
         <w:pStyle w:val="1"/>
         <w:rPr>
           <w:lang w:val="en-US"/>
@@ -2947,6 +3036,150 @@
     </w:p>
     <w:p>
       <w:pPr>
+        <w:rPr>
+          <w:lang w:val="en-US"/>
+        </w:rPr>
+      </w:pPr>
+      <w:r>
+        <w:rPr>
+          <w:lang w:val="en-US"/>
+        </w:rPr>
+        <w:t xml:space="preserve">The </w:t>
+      </w:r>
+      <w:r>
+        <w:rPr>
+          <w:lang w:val="en-US"/>
+        </w:rPr>
+        <w:t>toolset</w:t>
+      </w:r>
+      <w:r>
+        <w:rPr>
+          <w:lang w:val="en-US"/>
+        </w:rPr>
+        <w:t xml:space="preserve"> built on top of the AKKA actor’s library with using of </w:t>
+      </w:r>
+      <w:proofErr w:type="spellStart"/>
+      <w:r>
+        <w:rPr>
+          <w:lang w:val="en-US"/>
+        </w:rPr>
+        <w:t>ScalaFX</w:t>
+      </w:r>
+      <w:proofErr w:type="spellEnd"/>
+      <w:r>
+        <w:rPr>
+          <w:lang w:val="en-US"/>
+        </w:rPr>
+        <w:t xml:space="preserve"> for the UI. </w:t>
+      </w:r>
+      <w:proofErr w:type="gramStart"/>
+      <w:r>
+        <w:rPr>
+          <w:lang w:val="en-US"/>
+        </w:rPr>
+        <w:t>But</w:t>
+      </w:r>
+      <w:proofErr w:type="gramEnd"/>
+      <w:r>
+        <w:rPr>
+          <w:lang w:val="en-US"/>
+        </w:rPr>
+        <w:t xml:space="preserve"> for using of application you not need to have deal with actors (unless you want to) since app provide a simple OOP API for creating and composing of blocks.</w:t>
+      </w:r>
+    </w:p>
+    <w:p>
+      <w:pPr>
+        <w:rPr>
+          <w:lang w:val="en-US"/>
+        </w:rPr>
+      </w:pPr>
+      <w:r>
+        <w:rPr>
+          <w:lang w:val="en-US"/>
+        </w:rPr>
+        <w:t>Here is actors/objects diagram:</w:t>
+      </w:r>
+    </w:p>
+    <w:p>
+      <w:pPr>
+        <w:rPr>
+          <w:lang w:val="en-US"/>
+        </w:rPr>
+      </w:pPr>
+      <w:r>
+        <w:rPr>
+          <w:lang w:val="en-US"/>
+        </w:rPr>
+        <w:t>&lt;</w:t>
+      </w:r>
+      <w:proofErr w:type="spellStart"/>
+      <w:proofErr w:type="gramStart"/>
+      <w:r>
+        <w:t>диаграма</w:t>
+      </w:r>
+      <w:proofErr w:type="spellEnd"/>
+      <w:proofErr w:type="gramEnd"/>
+      <w:r>
+        <w:rPr>
+          <w:lang w:val="en-US"/>
+        </w:rPr>
+        <w:t xml:space="preserve"> </w:t>
+      </w:r>
+      <w:r>
+        <w:t>из</w:t>
+      </w:r>
+      <w:r>
+        <w:rPr>
+          <w:lang w:val="en-US"/>
+        </w:rPr>
+        <w:t xml:space="preserve"> </w:t>
+      </w:r>
+      <w:proofErr w:type="spellStart"/>
+      <w:r>
+        <w:t>замето</w:t>
+      </w:r>
+      <w:proofErr w:type="spellEnd"/>
+      <w:r>
+        <w:rPr>
+          <w:lang w:val="en-US"/>
+        </w:rPr>
+        <w:t>к&gt;</w:t>
+      </w:r>
+    </w:p>
+    <w:p>
+      <w:pPr>
+        <w:rPr>
+          <w:lang w:val="en-US"/>
+        </w:rPr>
+      </w:pPr>
+      <w:r>
+        <w:rPr>
+          <w:lang w:val="en-US"/>
+        </w:rPr>
+        <w:t>&lt;</w:t>
+      </w:r>
+      <w:proofErr w:type="gramStart"/>
+      <w:r>
+        <w:t>описание</w:t>
+      </w:r>
+      <w:proofErr w:type="gramEnd"/>
+      <w:r>
+        <w:t xml:space="preserve"> </w:t>
+      </w:r>
+      <w:proofErr w:type="spellStart"/>
+      <w:r>
+        <w:t>элемнтов</w:t>
+      </w:r>
+      <w:proofErr w:type="spellEnd"/>
+      <w:r>
+        <w:rPr>
+          <w:lang w:val="en-US"/>
+        </w:rPr>
+        <w:t>&gt;</w:t>
+      </w:r>
+    </w:p>
+    <w:p>
+      <w:pPr>
         <w:pStyle w:val="1"/>
         <w:rPr>
           <w:lang w:val="en-US"/>
@@ -2960,39 +3193,84 @@
       </w:r>
     </w:p>
     <w:p>
-      <w:pPr>
-        <w:rPr>
-          <w:lang w:val="en-US"/>
-        </w:rPr>
-      </w:pPr>
-      <w:r>
-        <w:rPr>
-          <w:lang w:val="en-US"/>
-        </w:rPr>
+      <w:r>
         <w:t>...</w:t>
       </w:r>
       <w:r>
-        <w:t>о</w:t>
-      </w:r>
-      <w:r>
-        <w:rPr>
-          <w:lang w:val="en-US"/>
-        </w:rPr>
-        <w:t xml:space="preserve"> </w:t>
-      </w:r>
-      <w:proofErr w:type="spellStart"/>
-      <w:r>
-        <w:t>вайренге</w:t>
-      </w:r>
-      <w:proofErr w:type="spellEnd"/>
-      <w:r>
-        <w:rPr>
-          <w:lang w:val="en-US"/>
-        </w:rPr>
-        <w:t xml:space="preserve"> </w:t>
-      </w:r>
-      <w:r>
-        <w:t>здесь</w:t>
+        <w:t xml:space="preserve">пошагово описать </w:t>
+      </w:r>
+      <w:proofErr w:type="gramStart"/>
+      <w:r>
+        <w:t>создание</w:t>
+      </w:r>
+      <w:r>
+        <w:t xml:space="preserve"> </w:t>
+      </w:r>
+      <w:r>
+        <w:t xml:space="preserve"> простого</w:t>
+      </w:r>
+      <w:proofErr w:type="gramEnd"/>
+      <w:r>
+        <w:t xml:space="preserve"> блока (например сложения, но такого к которому можно добавить </w:t>
+      </w:r>
+      <w:r>
+        <w:rPr>
+          <w:lang w:val="en-US"/>
+        </w:rPr>
+        <w:t>UI</w:t>
+      </w:r>
+      <w:r>
+        <w:t xml:space="preserve">) с помощью </w:t>
+      </w:r>
+      <w:proofErr w:type="spellStart"/>
+      <w:r>
+        <w:t>обьектного</w:t>
+      </w:r>
+      <w:proofErr w:type="spellEnd"/>
+      <w:r>
+        <w:t xml:space="preserve"> и функционального </w:t>
+      </w:r>
+      <w:proofErr w:type="spellStart"/>
+      <w:r>
+        <w:t>вайринга</w:t>
+      </w:r>
+      <w:proofErr w:type="spellEnd"/>
+      <w:r>
+        <w:t>.</w:t>
+      </w:r>
+    </w:p>
+    <w:p>
+      <w:r>
+        <w:t>...</w:t>
+      </w:r>
+      <w:proofErr w:type="spellStart"/>
+      <w:r>
+        <w:t>расказать</w:t>
+      </w:r>
+      <w:proofErr w:type="spellEnd"/>
+      <w:r>
+        <w:t xml:space="preserve"> о функция старта и стопа</w:t>
+      </w:r>
+    </w:p>
+    <w:p>
+      <w:r>
+        <w:t>...</w:t>
+      </w:r>
+      <w:proofErr w:type="spellStart"/>
+      <w:r>
+        <w:t>Расказать</w:t>
+      </w:r>
+      <w:proofErr w:type="spellEnd"/>
+      <w:r>
+        <w:t xml:space="preserve"> о </w:t>
+      </w:r>
+      <w:proofErr w:type="spellStart"/>
+      <w:r>
+        <w:t>режымах</w:t>
+      </w:r>
+      <w:proofErr w:type="spellEnd"/>
+      <w:r>
+        <w:t xml:space="preserve"> работы входов (все сообщения, только последнее)</w:t>
       </w:r>
     </w:p>
     <w:p>
@@ -3010,6 +3288,110 @@
       </w:r>
     </w:p>
     <w:p>
+      <w:r>
+        <w:t>..</w:t>
+      </w:r>
+      <w:r>
+        <w:t xml:space="preserve">.Пошаговое описание добавления </w:t>
+      </w:r>
+      <w:r>
+        <w:rPr>
+          <w:lang w:val="en-US"/>
+        </w:rPr>
+        <w:t>UI</w:t>
+      </w:r>
+      <w:r>
+        <w:t xml:space="preserve"> в два </w:t>
+      </w:r>
+      <w:proofErr w:type="spellStart"/>
+      <w:r>
+        <w:t>мбока</w:t>
+      </w:r>
+      <w:proofErr w:type="spellEnd"/>
+      <w:r>
+        <w:t xml:space="preserve"> опасные в </w:t>
+      </w:r>
+      <w:proofErr w:type="spellStart"/>
+      <w:r>
+        <w:t>перд</w:t>
+      </w:r>
+      <w:proofErr w:type="spellEnd"/>
+      <w:r>
+        <w:t xml:space="preserve"> главе (с </w:t>
+      </w:r>
+      <w:proofErr w:type="spellStart"/>
+      <w:r>
+        <w:t>обьектным</w:t>
+      </w:r>
+      <w:proofErr w:type="spellEnd"/>
+      <w:r>
+        <w:t xml:space="preserve"> и </w:t>
+      </w:r>
+      <w:proofErr w:type="spellStart"/>
+      <w:r>
+        <w:t>функиональным</w:t>
+      </w:r>
+      <w:proofErr w:type="spellEnd"/>
+      <w:r>
+        <w:t xml:space="preserve"> </w:t>
+      </w:r>
+      <w:proofErr w:type="spellStart"/>
+      <w:r>
+        <w:t>вайрингом</w:t>
+      </w:r>
+      <w:proofErr w:type="spellEnd"/>
+      <w:r>
+        <w:t>).</w:t>
+      </w:r>
+    </w:p>
+    <w:p>
+      <w:pPr>
+        <w:rPr>
+          <w:lang w:val="en-US"/>
+        </w:rPr>
+      </w:pPr>
+      <w:r>
+        <w:t>...</w:t>
+      </w:r>
+      <w:proofErr w:type="spellStart"/>
+      <w:r>
+        <w:t>опимать</w:t>
+      </w:r>
+      <w:proofErr w:type="spellEnd"/>
+      <w:r>
+        <w:t xml:space="preserve"> добавления</w:t>
+      </w:r>
+      <w:r>
+        <w:t xml:space="preserve"> </w:t>
+      </w:r>
+      <w:r>
+        <w:rPr>
+          <w:lang w:val="en-US"/>
+        </w:rPr>
+        <w:t>UI</w:t>
+      </w:r>
+      <w:r>
+        <w:t xml:space="preserve"> </w:t>
+      </w:r>
+      <w:r>
+        <w:t xml:space="preserve">при </w:t>
+      </w:r>
+      <w:proofErr w:type="spellStart"/>
+      <w:r>
+        <w:t>поможи</w:t>
+      </w:r>
+      <w:proofErr w:type="spellEnd"/>
+      <w:r>
+        <w:t xml:space="preserve"> </w:t>
+      </w:r>
+      <w:r>
+        <w:rPr>
+          <w:lang w:val="en-US"/>
+        </w:rPr>
+        <w:t>FXML</w:t>
+      </w:r>
+    </w:p>
+    <w:p>
       <w:pPr>
         <w:pStyle w:val="1"/>
         <w:rPr>
@@ -3021,6 +3403,106 @@
           <w:lang w:val="en-US"/>
         </w:rPr>
         <w:t>Future Work</w:t>
+      </w:r>
+    </w:p>
+    <w:p>
+      <w:r>
+        <w:t>...больше блоков</w:t>
+      </w:r>
+    </w:p>
+    <w:p>
+      <w:r>
+        <w:t>...динамическая компиляция</w:t>
+      </w:r>
+    </w:p>
+    <w:p>
+      <w:r>
+        <w:t xml:space="preserve">...визуализация (отображение графа более </w:t>
+      </w:r>
+      <w:proofErr w:type="spellStart"/>
+      <w:r>
+        <w:t>структурированым</w:t>
+      </w:r>
+      <w:proofErr w:type="spellEnd"/>
+      <w:r>
+        <w:t xml:space="preserve">, отображение полезной </w:t>
+      </w:r>
+      <w:proofErr w:type="spellStart"/>
+      <w:r>
+        <w:t>иформации</w:t>
+      </w:r>
+      <w:proofErr w:type="spellEnd"/>
+      <w:r>
+        <w:t xml:space="preserve"> как например </w:t>
+      </w:r>
+      <w:proofErr w:type="spellStart"/>
+      <w:r>
+        <w:t>колическа</w:t>
+      </w:r>
+      <w:proofErr w:type="spellEnd"/>
+      <w:r>
+        <w:t xml:space="preserve"> </w:t>
+      </w:r>
+      <w:proofErr w:type="spellStart"/>
+      <w:r>
+        <w:t>чообщений</w:t>
+      </w:r>
+      <w:proofErr w:type="spellEnd"/>
+      <w:r>
+        <w:t xml:space="preserve"> в очередях, подсветка блоков в которых </w:t>
+      </w:r>
+      <w:proofErr w:type="spellStart"/>
+      <w:r>
+        <w:t>проихошла</w:t>
+      </w:r>
+      <w:proofErr w:type="spellEnd"/>
+      <w:r>
+        <w:t xml:space="preserve"> ошибка</w:t>
+      </w:r>
+      <w:r>
+        <w:t>)</w:t>
+      </w:r>
+    </w:p>
+    <w:p>
+      <w:r>
+        <w:t xml:space="preserve">...графический редактор для </w:t>
+      </w:r>
+      <w:proofErr w:type="spellStart"/>
+      <w:r>
+        <w:t>построеня</w:t>
+      </w:r>
+      <w:proofErr w:type="spellEnd"/>
+      <w:r>
+        <w:t xml:space="preserve"> скетчей и </w:t>
+      </w:r>
+      <w:proofErr w:type="spellStart"/>
+      <w:r>
+        <w:t>кодогенерации</w:t>
+      </w:r>
+      <w:proofErr w:type="spellEnd"/>
+      <w:r>
+        <w:t>.</w:t>
+      </w:r>
+    </w:p>
+    <w:p>
+      <w:r>
+        <w:t xml:space="preserve">...динамическое подключение и отключение, добавление и </w:t>
+      </w:r>
+      <w:proofErr w:type="gramStart"/>
+      <w:r>
+        <w:t>удаление  блоков</w:t>
+      </w:r>
+      <w:proofErr w:type="gramEnd"/>
+      <w:r>
+        <w:t xml:space="preserve"> </w:t>
+      </w:r>
+      <w:proofErr w:type="spellStart"/>
+      <w:r>
+        <w:t>врвботаюжий</w:t>
+      </w:r>
+      <w:proofErr w:type="spellEnd"/>
+      <w:r>
+        <w:t xml:space="preserve"> скетч.</w:t>
       </w:r>
     </w:p>
     <w:sectPr>
@@ -3703,6 +4185,18 @@
       <w:szCs w:val="26"/>
     </w:rPr>
   </w:style>
+  <w:style w:type="character" w:styleId="a5">
+    <w:name w:val="FollowedHyperlink"/>
+    <w:basedOn w:val="a0"/>
+    <w:uiPriority w:val="99"/>
+    <w:semiHidden/>
+    <w:unhideWhenUsed/>
+    <w:rsid w:val="00C00695"/>
+    <w:rPr>
+      <w:color w:val="954F72" w:themeColor="followedHyperlink"/>
+      <w:u w:val="single"/>
+    </w:rPr>
+  </w:style>
 </w:styles>
 </file>
 

</xml_diff>